<commit_message>
Expanded to include refolding
</commit_message>
<xml_diff>
--- a/Derivation of the Bell probability density expression.docx
+++ b/Derivation of the Bell probability density expression.docx
@@ -1,6 +1,6 @@
 
 <file path=word/document.xml><?xml version="1.0" encoding="utf-8"?>
-<w:document xmlns:wpc="http://schemas.microsoft.com/office/word/2010/wordprocessingCanvas" xmlns:cx="http://schemas.microsoft.com/office/drawing/2014/chartex" xmlns:cx1="http://schemas.microsoft.com/office/drawing/2015/9/8/chartex" xmlns:cx2="http://schemas.microsoft.com/office/drawing/2015/10/21/chartex" xmlns:cx3="http://schemas.microsoft.com/office/drawing/2016/5/9/chartex" xmlns:cx4="http://schemas.microsoft.com/office/drawing/2016/5/10/chartex" xmlns:cx5="http://schemas.microsoft.com/office/drawing/2016/5/11/chartex" xmlns:cx6="http://schemas.microsoft.com/office/drawing/2016/5/12/chartex" xmlns:cx7="http://schemas.microsoft.com/office/drawing/2016/5/13/chartex" xmlns:cx8="http://schemas.microsoft.com/office/drawing/2016/5/14/chartex" xmlns:mc="http://schemas.openxmlformats.org/markup-compatibility/2006" xmlns:aink="http://schemas.microsoft.com/office/drawing/2016/ink" xmlns:am3d="http://schemas.microsoft.com/office/drawing/2017/model3d" xmlns:o="urn:schemas-microsoft-com:office:office" xmlns:oel="http://schemas.microsoft.com/office/2019/extlst" xmlns:r="http://schemas.openxmlformats.org/officeDocument/2006/relationships" xmlns:m="http://schemas.openxmlformats.org/officeDocument/2006/math" xmlns:v="urn:schemas-microsoft-com:vml" xmlns:wp14="http://schemas.microsoft.com/office/word/2010/wordprocessingDrawing" xmlns:wp="http://schemas.openxmlformats.org/drawingml/2006/wordprocessingDrawing" xmlns:w10="urn:schemas-microsoft-com:office:word" xmlns:w="http://schemas.openxmlformats.org/wordprocessingml/2006/main" xmlns:w14="http://schemas.microsoft.com/office/word/2010/wordml" xmlns:w15="http://schemas.microsoft.com/office/word/2012/wordml" xmlns:w16cex="http://schemas.microsoft.com/office/word/2018/wordml/cex" xmlns:w16cid="http://schemas.microsoft.com/office/word/2016/wordml/cid" xmlns:w16="http://schemas.microsoft.com/office/word/2018/wordml" xmlns:w16du="http://schemas.microsoft.com/office/word/2023/wordml/word16du" xmlns:w16sdtdh="http://schemas.microsoft.com/office/word/2020/wordml/sdtdatahash" xmlns:w16se="http://schemas.microsoft.com/office/word/2015/wordml/symex" xmlns:wpg="http://schemas.microsoft.com/office/word/2010/wordprocessingGroup" xmlns:wpi="http://schemas.microsoft.com/office/word/2010/wordprocessingInk" xmlns:wne="http://schemas.microsoft.com/office/word/2006/wordml" xmlns:wps="http://schemas.microsoft.com/office/word/2010/wordprocessingShape" mc:Ignorable="w14 w15 w16se w16cid w16 w16cex w16sdtdh w16du wp14">
+<w:document xmlns:wpc="http://schemas.microsoft.com/office/word/2010/wordprocessingCanvas" xmlns:cx="http://schemas.microsoft.com/office/drawing/2014/chartex" xmlns:cx1="http://schemas.microsoft.com/office/drawing/2015/9/8/chartex" xmlns:cx2="http://schemas.microsoft.com/office/drawing/2015/10/21/chartex" xmlns:cx3="http://schemas.microsoft.com/office/drawing/2016/5/9/chartex" xmlns:cx4="http://schemas.microsoft.com/office/drawing/2016/5/10/chartex" xmlns:cx5="http://schemas.microsoft.com/office/drawing/2016/5/11/chartex" xmlns:cx6="http://schemas.microsoft.com/office/drawing/2016/5/12/chartex" xmlns:cx7="http://schemas.microsoft.com/office/drawing/2016/5/13/chartex" xmlns:cx8="http://schemas.microsoft.com/office/drawing/2016/5/14/chartex" xmlns:mc="http://schemas.openxmlformats.org/markup-compatibility/2006" xmlns:aink="http://schemas.microsoft.com/office/drawing/2016/ink" xmlns:am3d="http://schemas.microsoft.com/office/drawing/2017/model3d" xmlns:o="urn:schemas-microsoft-com:office:office" xmlns:oel="http://schemas.microsoft.com/office/2019/extlst" xmlns:r="http://schemas.openxmlformats.org/officeDocument/2006/relationships" xmlns:m="http://schemas.openxmlformats.org/officeDocument/2006/math" xmlns:v="urn:schemas-microsoft-com:vml" xmlns:wp14="http://schemas.microsoft.com/office/word/2010/wordprocessingDrawing" xmlns:wp="http://schemas.openxmlformats.org/drawingml/2006/wordprocessingDrawing" xmlns:w10="urn:schemas-microsoft-com:office:word" xmlns:w="http://schemas.openxmlformats.org/wordprocessingml/2006/main" xmlns:w14="http://schemas.microsoft.com/office/word/2010/wordml" xmlns:w15="http://schemas.microsoft.com/office/word/2012/wordml" xmlns:w16cex="http://schemas.microsoft.com/office/word/2018/wordml/cex" xmlns:w16cid="http://schemas.microsoft.com/office/word/2016/wordml/cid" xmlns:w16="http://schemas.microsoft.com/office/word/2018/wordml" xmlns:w16du="http://schemas.microsoft.com/office/word/2023/wordml/word16du" xmlns:w16sdtdh="http://schemas.microsoft.com/office/word/2020/wordml/sdtdatahash" xmlns:w16sdtfl="http://schemas.microsoft.com/office/word/2024/wordml/sdtformatlock" xmlns:w16se="http://schemas.microsoft.com/office/word/2015/wordml/symex" xmlns:wpg="http://schemas.microsoft.com/office/word/2010/wordprocessingGroup" xmlns:wpi="http://schemas.microsoft.com/office/word/2010/wordprocessingInk" xmlns:wne="http://schemas.microsoft.com/office/word/2006/wordml" xmlns:wps="http://schemas.microsoft.com/office/word/2010/wordprocessingShape" mc:Ignorable="w14 w15 w16se w16cid w16 w16cex w16sdtdh w16sdtfl w16du wp14">
   <w:body>
     <w:p>
       <w:pPr>
@@ -20,6 +20,19 @@
       </w:pPr>
       <w:r>
         <w:t>Are Mjaavatten</w:t>
+      </w:r>
+    </w:p>
+    <w:p>
+      <w:pPr>
+        <w:jc w:val="center"/>
+      </w:pPr>
+    </w:p>
+    <w:p>
+      <w:pPr>
+        <w:pStyle w:val="Heading2"/>
+      </w:pPr>
+      <w:r>
+        <w:t>Unfolding</w:t>
       </w:r>
     </w:p>
     <w:p>
@@ -1399,6 +1412,7 @@
             <w:rPr>
               <w:rFonts w:ascii="Cambria Math" w:eastAsiaTheme="minorEastAsia" w:hAnsi="Cambria Math"/>
             </w:rPr>
+            <w:lastRenderedPageBreak/>
             <m:t>p</m:t>
           </m:r>
           <m:d>
@@ -1655,7 +1669,6 @@
     <w:p/>
     <w:p>
       <w:r>
-        <w:lastRenderedPageBreak/>
         <w:t xml:space="preserve">Bell’s expression for </w:t>
       </w:r>
       <w:r>
@@ -2253,7 +2266,7 @@
         <w:rPr>
           <w:rFonts w:eastAsiaTheme="minorEastAsia"/>
         </w:rPr>
-        <w:t>The integral in the exponent is:</w:t>
+        <w:t>The integral in the ex</w:t>
       </w:r>
     </w:p>
     <w:p>
@@ -3034,12 +3047,3984 @@
     </w:p>
     <w:p>
       <w:pPr>
+        <w:pStyle w:val="Heading2"/>
+        <w:rPr>
+          <w:rFonts w:eastAsiaTheme="minorEastAsia"/>
+        </w:rPr>
+      </w:pPr>
+      <w:r>
+        <w:rPr>
+          <w:rFonts w:eastAsiaTheme="minorEastAsia"/>
+        </w:rPr>
+        <w:t>Refolding</w:t>
+      </w:r>
+    </w:p>
+    <w:p>
+      <w:r>
+        <w:t>The refolding probability increases</w:t>
+      </w:r>
+      <w:r>
+        <w:t xml:space="preserve"> as</w:t>
+      </w:r>
+      <w:r>
+        <w:t xml:space="preserve"> the pulling for</w:t>
+      </w:r>
+      <w:r>
+        <w:t xml:space="preserve">e </w:t>
+      </w:r>
+      <w:r>
+        <w:t xml:space="preserve">decreases, so the </w:t>
+      </w:r>
+      <w:r>
+        <w:t>Bell refolding rate has the form</w:t>
+      </w:r>
+    </w:p>
+    <w:p>
+      <w:pPr>
         <w:rPr>
           <w:rFonts w:eastAsiaTheme="minorEastAsia"/>
           <w:iCs/>
+        </w:rPr>
+      </w:pPr>
+      <m:oMathPara>
+        <m:oMath>
+          <m:sSub>
+            <m:sSubPr>
+              <m:ctrlPr>
+                <w:rPr>
+                  <w:rFonts w:ascii="Cambria Math" w:hAnsi="Cambria Math"/>
+                  <w:i/>
+                  <w:lang w:val="pt-BR"/>
+                </w:rPr>
+              </m:ctrlPr>
+            </m:sSubPr>
+            <m:e>
+              <m:r>
+                <w:rPr>
+                  <w:rFonts w:ascii="Cambria Math" w:hAnsi="Cambria Math"/>
+                  <w:lang w:val="pt-BR"/>
+                </w:rPr>
+                <m:t>K</m:t>
+              </m:r>
+            </m:e>
+            <m:sub>
+              <m:r>
+                <w:rPr>
+                  <w:rFonts w:ascii="Cambria Math" w:hAnsi="Cambria Math"/>
+                  <w:lang w:val="pt-BR"/>
+                </w:rPr>
+                <m:t>R</m:t>
+              </m:r>
+            </m:sub>
+          </m:sSub>
+          <m:d>
+            <m:dPr>
+              <m:ctrlPr>
+                <w:rPr>
+                  <w:rFonts w:ascii="Cambria Math" w:hAnsi="Cambria Math"/>
+                  <w:i/>
+                  <w:iCs/>
+                  <w:lang w:val="pt-BR"/>
+                </w:rPr>
+              </m:ctrlPr>
+            </m:dPr>
+            <m:e>
+              <m:r>
+                <w:rPr>
+                  <w:rFonts w:ascii="Cambria Math" w:hAnsi="Cambria Math"/>
+                  <w:lang w:val="pt-BR"/>
+                </w:rPr>
+                <m:t>F</m:t>
+              </m:r>
+            </m:e>
+          </m:d>
+          <m:r>
+            <w:rPr>
+              <w:rFonts w:ascii="Cambria Math" w:hAnsi="Cambria Math"/>
+              <w:lang w:val="pt-BR"/>
+            </w:rPr>
+            <m:t>=</m:t>
+          </m:r>
+          <m:sSub>
+            <m:sSubPr>
+              <m:ctrlPr>
+                <w:rPr>
+                  <w:rFonts w:ascii="Cambria Math" w:hAnsi="Cambria Math"/>
+                  <w:i/>
+                  <w:iCs/>
+                  <w:lang w:val="pt-BR"/>
+                </w:rPr>
+              </m:ctrlPr>
+            </m:sSubPr>
+            <m:e>
+              <m:r>
+                <w:rPr>
+                  <w:rFonts w:ascii="Cambria Math" w:hAnsi="Cambria Math"/>
+                  <w:lang w:val="pt-BR"/>
+                </w:rPr>
+                <m:t>k</m:t>
+              </m:r>
+            </m:e>
+            <m:sub>
+              <m:r>
+                <w:rPr>
+                  <w:rFonts w:ascii="Cambria Math" w:hAnsi="Cambria Math"/>
+                  <w:lang w:val="pt-BR"/>
+                </w:rPr>
+                <m:t>0</m:t>
+              </m:r>
+            </m:sub>
+          </m:sSub>
+          <m:sSup>
+            <m:sSupPr>
+              <m:ctrlPr>
+                <w:rPr>
+                  <w:rFonts w:ascii="Cambria Math" w:hAnsi="Cambria Math"/>
+                  <w:i/>
+                  <w:iCs/>
+                </w:rPr>
+              </m:ctrlPr>
+            </m:sSupPr>
+            <m:e>
+              <m:r>
+                <w:rPr>
+                  <w:rFonts w:ascii="Cambria Math" w:hAnsi="Cambria Math"/>
+                  <w:lang w:val="pt-BR"/>
+                </w:rPr>
+                <m:t>e</m:t>
+              </m:r>
+            </m:e>
+            <m:sup>
+              <m:r>
+                <w:rPr>
+                  <w:rFonts w:ascii="Cambria Math" w:hAnsi="Cambria Math"/>
+                  <w:lang w:val="pt-BR"/>
+                </w:rPr>
+                <m:t>-βF</m:t>
+              </m:r>
+              <m:sSup>
+                <m:sSupPr>
+                  <m:ctrlPr>
+                    <w:rPr>
+                      <w:rFonts w:ascii="Cambria Math" w:hAnsi="Cambria Math"/>
+                      <w:i/>
+                      <w:iCs/>
+                    </w:rPr>
+                  </m:ctrlPr>
+                </m:sSupPr>
+                <m:e>
+                  <m:r>
+                    <w:rPr>
+                      <w:rFonts w:ascii="Cambria Math" w:hAnsi="Cambria Math"/>
+                      <w:lang w:val="pt-BR"/>
+                    </w:rPr>
+                    <m:t>x</m:t>
+                  </m:r>
+                </m:e>
+                <m:sup>
+                  <m:r>
+                    <m:rPr>
+                      <m:sty m:val="p"/>
+                    </m:rPr>
+                    <w:rPr>
+                      <w:rFonts w:ascii="Cambria Math" w:hAnsi="Cambria Math"/>
+                      <w:lang w:val="pt-BR"/>
+                    </w:rPr>
+                    <m:t>‡</m:t>
+                  </m:r>
+                </m:sup>
+              </m:sSup>
+            </m:sup>
+          </m:sSup>
+        </m:oMath>
+      </m:oMathPara>
+    </w:p>
+    <w:p>
+      <w:r>
+        <w:t>For the relaxation trace</w:t>
+      </w:r>
+      <w:r>
+        <w:t xml:space="preserve">, </w:t>
+      </w:r>
+      <m:oMath>
+        <m:acc>
+          <m:accPr>
+            <m:chr m:val="̇"/>
+            <m:ctrlPr>
+              <w:rPr>
+                <w:rFonts w:ascii="Cambria Math" w:eastAsiaTheme="minorEastAsia" w:hAnsi="Cambria Math"/>
+                <w:i/>
+                <w:iCs/>
+              </w:rPr>
+            </m:ctrlPr>
+          </m:accPr>
+          <m:e>
+            <m:r>
+              <w:rPr>
+                <w:rFonts w:ascii="Cambria Math" w:eastAsiaTheme="minorEastAsia" w:hAnsi="Cambria Math"/>
+              </w:rPr>
+              <m:t>F</m:t>
+            </m:r>
+          </m:e>
+        </m:acc>
+        <m:r>
+          <w:rPr>
+            <w:rFonts w:ascii="Cambria Math" w:eastAsiaTheme="minorEastAsia" w:hAnsi="Cambria Math"/>
+          </w:rPr>
+          <m:t>&lt;0</m:t>
+        </m:r>
+      </m:oMath>
+      <w:r>
+        <w:rPr>
+          <w:rFonts w:eastAsiaTheme="minorEastAsia"/>
+          <w:iCs/>
+        </w:rPr>
+        <w:t xml:space="preserve">. </w:t>
+      </w:r>
+      <w:r>
+        <w:rPr>
+          <w:rFonts w:eastAsiaTheme="minorEastAsia"/>
+          <w:iCs/>
+        </w:rPr>
+        <w:t xml:space="preserve">Let S </w:t>
+      </w:r>
+      <w:r>
+        <w:rPr>
+          <w:rFonts w:eastAsiaTheme="minorEastAsia"/>
+          <w:iCs/>
+        </w:rPr>
+        <w:t xml:space="preserve">now </w:t>
+      </w:r>
+      <w:r>
+        <w:rPr>
+          <w:rFonts w:eastAsiaTheme="minorEastAsia"/>
+          <w:iCs/>
+        </w:rPr>
+        <w:t>be the proba</w:t>
+      </w:r>
+      <w:r>
+        <w:rPr>
+          <w:rFonts w:eastAsiaTheme="minorEastAsia"/>
+          <w:iCs/>
+        </w:rPr>
+        <w:t>b</w:t>
+      </w:r>
+      <w:r>
+        <w:rPr>
+          <w:rFonts w:eastAsiaTheme="minorEastAsia"/>
+          <w:iCs/>
+        </w:rPr>
+        <w:t xml:space="preserve">ility that </w:t>
+      </w:r>
+      <w:r>
+        <w:rPr>
+          <w:rFonts w:eastAsiaTheme="minorEastAsia"/>
+          <w:iCs/>
+        </w:rPr>
+        <w:t xml:space="preserve">the protein is </w:t>
+      </w:r>
+      <w:r>
+        <w:rPr>
+          <w:rFonts w:eastAsiaTheme="minorEastAsia"/>
+          <w:b/>
+          <w:bCs/>
+          <w:iCs/>
+        </w:rPr>
+        <w:t>un</w:t>
+      </w:r>
+      <w:r>
+        <w:rPr>
+          <w:rFonts w:eastAsiaTheme="minorEastAsia"/>
+          <w:iCs/>
+        </w:rPr>
+        <w:t xml:space="preserve">folded. </w:t>
+      </w:r>
+      <w:r>
+        <w:t xml:space="preserve">If </w:t>
+      </w:r>
+      <w:r>
+        <w:t>we know</w:t>
+      </w:r>
+      <w:r>
+        <w:t xml:space="preserve"> that</w:t>
+      </w:r>
+      <w:r>
+        <w:t xml:space="preserve"> the protein is unfolded at force </w:t>
+      </w:r>
+      <m:oMath>
+        <m:sSub>
+          <m:sSubPr>
+            <m:ctrlPr>
+              <w:rPr>
+                <w:rFonts w:ascii="Cambria Math" w:hAnsi="Cambria Math"/>
+                <w:i/>
+              </w:rPr>
+            </m:ctrlPr>
+          </m:sSubPr>
+          <m:e>
+            <m:r>
+              <w:rPr>
+                <w:rFonts w:ascii="Cambria Math" w:hAnsi="Cambria Math"/>
+              </w:rPr>
+              <m:t>F</m:t>
+            </m:r>
+          </m:e>
+          <m:sub>
+            <m:r>
+              <w:rPr>
+                <w:rFonts w:ascii="Cambria Math" w:hAnsi="Cambria Math"/>
+              </w:rPr>
+              <m:t>0</m:t>
+            </m:r>
+          </m:sub>
+        </m:sSub>
+      </m:oMath>
+      <w:r>
+        <w:rPr>
+          <w:rFonts w:eastAsiaTheme="minorEastAsia"/>
+        </w:rPr>
+        <w:t>, we i</w:t>
+      </w:r>
+      <w:r>
+        <w:rPr>
+          <w:rFonts w:eastAsiaTheme="minorEastAsia"/>
+        </w:rPr>
+        <w:t>ntegrate from</w:t>
+      </w:r>
+      <w:r>
+        <w:t xml:space="preserve"> S = 1, F = </w:t>
+      </w:r>
+      <w:r>
+        <w:t>F</w:t>
+      </w:r>
+      <w:r>
+        <w:rPr>
+          <w:vertAlign w:val="subscript"/>
+        </w:rPr>
+        <w:t>0</w:t>
+      </w:r>
+      <w:r>
+        <w:t xml:space="preserve"> to S, F</w:t>
+      </w:r>
+      <w:r>
+        <w:t>:</w:t>
+      </w:r>
+    </w:p>
+    <w:p>
+      <w:pPr>
+        <w:rPr>
+          <w:rFonts w:eastAsiaTheme="minorEastAsia"/>
+        </w:rPr>
+      </w:pPr>
+      <m:oMathPara>
+        <m:oMath>
+          <m:func>
+            <m:funcPr>
+              <m:ctrlPr>
+                <w:rPr>
+                  <w:rFonts w:ascii="Cambria Math" w:hAnsi="Cambria Math"/>
+                </w:rPr>
+              </m:ctrlPr>
+            </m:funcPr>
+            <m:fName>
+              <m:r>
+                <m:rPr>
+                  <m:sty m:val="p"/>
+                </m:rPr>
+                <w:rPr>
+                  <w:rFonts w:ascii="Cambria Math" w:hAnsi="Cambria Math"/>
+                </w:rPr>
+                <m:t>ln</m:t>
+              </m:r>
+            </m:fName>
+            <m:e>
+              <m:d>
+                <m:dPr>
+                  <m:ctrlPr>
+                    <w:rPr>
+                      <w:rFonts w:ascii="Cambria Math" w:hAnsi="Cambria Math"/>
+                      <w:i/>
+                    </w:rPr>
+                  </m:ctrlPr>
+                </m:dPr>
+                <m:e>
+                  <m:r>
+                    <w:rPr>
+                      <w:rFonts w:ascii="Cambria Math" w:hAnsi="Cambria Math"/>
+                    </w:rPr>
+                    <m:t>S</m:t>
+                  </m:r>
+                </m:e>
+              </m:d>
+            </m:e>
+          </m:func>
+          <m:r>
+            <w:rPr>
+              <w:rFonts w:ascii="Cambria Math" w:hAnsi="Cambria Math"/>
+            </w:rPr>
+            <m:t>-</m:t>
+          </m:r>
+          <m:func>
+            <m:funcPr>
+              <m:ctrlPr>
+                <w:rPr>
+                  <w:rFonts w:ascii="Cambria Math" w:hAnsi="Cambria Math"/>
+                </w:rPr>
+              </m:ctrlPr>
+            </m:funcPr>
+            <m:fName>
+              <m:r>
+                <m:rPr>
+                  <m:sty m:val="p"/>
+                </m:rPr>
+                <w:rPr>
+                  <w:rFonts w:ascii="Cambria Math" w:hAnsi="Cambria Math"/>
+                </w:rPr>
+                <m:t>ln</m:t>
+              </m:r>
+              <m:ctrlPr>
+                <w:rPr>
+                  <w:rFonts w:ascii="Cambria Math" w:hAnsi="Cambria Math"/>
+                  <w:i/>
+                </w:rPr>
+              </m:ctrlPr>
+            </m:fName>
+            <m:e>
+              <m:d>
+                <m:dPr>
+                  <m:ctrlPr>
+                    <w:rPr>
+                      <w:rFonts w:ascii="Cambria Math" w:hAnsi="Cambria Math"/>
+                      <w:i/>
+                    </w:rPr>
+                  </m:ctrlPr>
+                </m:dPr>
+                <m:e>
+                  <m:r>
+                    <w:rPr>
+                      <w:rFonts w:ascii="Cambria Math" w:hAnsi="Cambria Math"/>
+                    </w:rPr>
+                    <m:t>1</m:t>
+                  </m:r>
+                </m:e>
+              </m:d>
+            </m:e>
+          </m:func>
+          <m:r>
+            <w:rPr>
+              <w:rFonts w:ascii="Cambria Math" w:hAnsi="Cambria Math"/>
+            </w:rPr>
+            <m:t>=exp</m:t>
+          </m:r>
+          <m:d>
+            <m:dPr>
+              <m:ctrlPr>
+                <w:rPr>
+                  <w:rFonts w:ascii="Cambria Math" w:hAnsi="Cambria Math"/>
+                  <w:i/>
+                </w:rPr>
+              </m:ctrlPr>
+            </m:dPr>
+            <m:e>
+              <m:r>
+                <w:rPr>
+                  <w:rFonts w:ascii="Cambria Math" w:hAnsi="Cambria Math"/>
+                </w:rPr>
+                <m:t>-</m:t>
+              </m:r>
+              <m:nary>
+                <m:naryPr>
+                  <m:limLoc m:val="undOvr"/>
+                  <m:ctrlPr>
+                    <w:rPr>
+                      <w:rFonts w:ascii="Cambria Math" w:hAnsi="Cambria Math"/>
+                      <w:i/>
+                    </w:rPr>
+                  </m:ctrlPr>
+                </m:naryPr>
+                <m:sub>
+                  <m:sSub>
+                    <m:sSubPr>
+                      <m:ctrlPr>
+                        <w:rPr>
+                          <w:rFonts w:ascii="Cambria Math" w:hAnsi="Cambria Math"/>
+                          <w:i/>
+                        </w:rPr>
+                      </m:ctrlPr>
+                    </m:sSubPr>
+                    <m:e>
+                      <m:r>
+                        <w:rPr>
+                          <w:rFonts w:ascii="Cambria Math" w:hAnsi="Cambria Math"/>
+                        </w:rPr>
+                        <m:t>F</m:t>
+                      </m:r>
+                    </m:e>
+                    <m:sub>
+                      <m:r>
+                        <w:rPr>
+                          <w:rFonts w:ascii="Cambria Math" w:hAnsi="Cambria Math"/>
+                        </w:rPr>
+                        <m:t>0</m:t>
+                      </m:r>
+                    </m:sub>
+                  </m:sSub>
+                </m:sub>
+                <m:sup>
+                  <m:r>
+                    <w:rPr>
+                      <w:rFonts w:ascii="Cambria Math" w:hAnsi="Cambria Math"/>
+                    </w:rPr>
+                    <m:t>F</m:t>
+                  </m:r>
+                </m:sup>
+                <m:e>
+                  <m:f>
+                    <m:fPr>
+                      <m:ctrlPr>
+                        <w:rPr>
+                          <w:rFonts w:ascii="Cambria Math" w:hAnsi="Cambria Math"/>
+                          <w:i/>
+                        </w:rPr>
+                      </m:ctrlPr>
+                    </m:fPr>
+                    <m:num>
+                      <m:sSub>
+                        <m:sSubPr>
+                          <m:ctrlPr>
+                            <w:rPr>
+                              <w:rFonts w:ascii="Cambria Math" w:hAnsi="Cambria Math"/>
+                              <w:i/>
+                            </w:rPr>
+                          </m:ctrlPr>
+                        </m:sSubPr>
+                        <m:e>
+                          <m:r>
+                            <w:rPr>
+                              <w:rFonts w:ascii="Cambria Math" w:hAnsi="Cambria Math"/>
+                            </w:rPr>
+                            <m:t>K</m:t>
+                          </m:r>
+                        </m:e>
+                        <m:sub>
+                          <m:r>
+                            <w:rPr>
+                              <w:rFonts w:ascii="Cambria Math" w:hAnsi="Cambria Math"/>
+                            </w:rPr>
+                            <m:t>R</m:t>
+                          </m:r>
+                        </m:sub>
+                      </m:sSub>
+                      <m:d>
+                        <m:dPr>
+                          <m:ctrlPr>
+                            <w:rPr>
+                              <w:rFonts w:ascii="Cambria Math" w:hAnsi="Cambria Math"/>
+                              <w:i/>
+                            </w:rPr>
+                          </m:ctrlPr>
+                        </m:dPr>
+                        <m:e>
+                          <m:r>
+                            <w:rPr>
+                              <w:rFonts w:ascii="Cambria Math" w:hAnsi="Cambria Math"/>
+                            </w:rPr>
+                            <m:t>f</m:t>
+                          </m:r>
+                        </m:e>
+                      </m:d>
+                    </m:num>
+                    <m:den>
+                      <m:acc>
+                        <m:accPr>
+                          <m:chr m:val="̇"/>
+                          <m:ctrlPr>
+                            <w:rPr>
+                              <w:rFonts w:ascii="Cambria Math" w:eastAsiaTheme="minorEastAsia" w:hAnsi="Cambria Math"/>
+                              <w:i/>
+                              <w:iCs/>
+                            </w:rPr>
+                          </m:ctrlPr>
+                        </m:accPr>
+                        <m:e>
+                          <m:r>
+                            <w:rPr>
+                              <w:rFonts w:ascii="Cambria Math" w:eastAsiaTheme="minorEastAsia" w:hAnsi="Cambria Math"/>
+                            </w:rPr>
+                            <m:t>F</m:t>
+                          </m:r>
+                        </m:e>
+                      </m:acc>
+                    </m:den>
+                  </m:f>
+                  <m:r>
+                    <w:rPr>
+                      <w:rFonts w:ascii="Cambria Math" w:hAnsi="Cambria Math"/>
+                    </w:rPr>
+                    <m:t xml:space="preserve"> df</m:t>
+                  </m:r>
+                </m:e>
+              </m:nary>
+            </m:e>
+          </m:d>
+          <m:r>
+            <w:rPr>
+              <w:rFonts w:ascii="Cambria Math" w:hAnsi="Cambria Math"/>
+            </w:rPr>
+            <m:t>=</m:t>
+          </m:r>
+          <m:d>
+            <m:dPr>
+              <m:ctrlPr>
+                <w:rPr>
+                  <w:rFonts w:ascii="Cambria Math" w:hAnsi="Cambria Math"/>
+                  <w:i/>
+                </w:rPr>
+              </m:ctrlPr>
+            </m:dPr>
+            <m:e>
+              <m:r>
+                <w:rPr>
+                  <w:rFonts w:ascii="Cambria Math" w:hAnsi="Cambria Math"/>
+                </w:rPr>
+                <m:t>-</m:t>
+              </m:r>
+              <m:nary>
+                <m:naryPr>
+                  <m:limLoc m:val="undOvr"/>
+                  <m:ctrlPr>
+                    <w:rPr>
+                      <w:rFonts w:ascii="Cambria Math" w:hAnsi="Cambria Math"/>
+                      <w:i/>
+                    </w:rPr>
+                  </m:ctrlPr>
+                </m:naryPr>
+                <m:sub>
+                  <m:r>
+                    <w:rPr>
+                      <w:rFonts w:ascii="Cambria Math" w:hAnsi="Cambria Math"/>
+                    </w:rPr>
+                    <m:t>F</m:t>
+                  </m:r>
+                </m:sub>
+                <m:sup>
+                  <m:sSub>
+                    <m:sSubPr>
+                      <m:ctrlPr>
+                        <w:rPr>
+                          <w:rFonts w:ascii="Cambria Math" w:hAnsi="Cambria Math"/>
+                          <w:i/>
+                        </w:rPr>
+                      </m:ctrlPr>
+                    </m:sSubPr>
+                    <m:e>
+                      <m:r>
+                        <w:rPr>
+                          <w:rFonts w:ascii="Cambria Math" w:hAnsi="Cambria Math"/>
+                        </w:rPr>
+                        <m:t>F</m:t>
+                      </m:r>
+                    </m:e>
+                    <m:sub>
+                      <m:r>
+                        <w:rPr>
+                          <w:rFonts w:ascii="Cambria Math" w:hAnsi="Cambria Math"/>
+                        </w:rPr>
+                        <m:t>0</m:t>
+                      </m:r>
+                    </m:sub>
+                  </m:sSub>
+                </m:sup>
+                <m:e>
+                  <m:f>
+                    <m:fPr>
+                      <m:ctrlPr>
+                        <w:rPr>
+                          <w:rFonts w:ascii="Cambria Math" w:hAnsi="Cambria Math"/>
+                          <w:i/>
+                        </w:rPr>
+                      </m:ctrlPr>
+                    </m:fPr>
+                    <m:num>
+                      <m:sSub>
+                        <m:sSubPr>
+                          <m:ctrlPr>
+                            <w:rPr>
+                              <w:rFonts w:ascii="Cambria Math" w:hAnsi="Cambria Math"/>
+                              <w:i/>
+                            </w:rPr>
+                          </m:ctrlPr>
+                        </m:sSubPr>
+                        <m:e>
+                          <m:r>
+                            <w:rPr>
+                              <w:rFonts w:ascii="Cambria Math" w:hAnsi="Cambria Math"/>
+                            </w:rPr>
+                            <m:t>K</m:t>
+                          </m:r>
+                        </m:e>
+                        <m:sub>
+                          <m:r>
+                            <w:rPr>
+                              <w:rFonts w:ascii="Cambria Math" w:hAnsi="Cambria Math"/>
+                            </w:rPr>
+                            <m:t>R</m:t>
+                          </m:r>
+                        </m:sub>
+                      </m:sSub>
+                      <m:d>
+                        <m:dPr>
+                          <m:ctrlPr>
+                            <w:rPr>
+                              <w:rFonts w:ascii="Cambria Math" w:hAnsi="Cambria Math"/>
+                              <w:i/>
+                            </w:rPr>
+                          </m:ctrlPr>
+                        </m:dPr>
+                        <m:e>
+                          <m:r>
+                            <w:rPr>
+                              <w:rFonts w:ascii="Cambria Math" w:hAnsi="Cambria Math"/>
+                            </w:rPr>
+                            <m:t>f</m:t>
+                          </m:r>
+                        </m:e>
+                      </m:d>
+                    </m:num>
+                    <m:den>
+                      <m:d>
+                        <m:dPr>
+                          <m:begChr m:val="|"/>
+                          <m:endChr m:val="|"/>
+                          <m:ctrlPr>
+                            <w:rPr>
+                              <w:rFonts w:ascii="Cambria Math" w:eastAsiaTheme="minorEastAsia" w:hAnsi="Cambria Math"/>
+                              <w:i/>
+                              <w:iCs/>
+                            </w:rPr>
+                          </m:ctrlPr>
+                        </m:dPr>
+                        <m:e>
+                          <m:acc>
+                            <m:accPr>
+                              <m:chr m:val="̇"/>
+                              <m:ctrlPr>
+                                <w:rPr>
+                                  <w:rFonts w:ascii="Cambria Math" w:eastAsiaTheme="minorEastAsia" w:hAnsi="Cambria Math"/>
+                                  <w:i/>
+                                  <w:iCs/>
+                                </w:rPr>
+                              </m:ctrlPr>
+                            </m:accPr>
+                            <m:e>
+                              <m:r>
+                                <w:rPr>
+                                  <w:rFonts w:ascii="Cambria Math" w:eastAsiaTheme="minorEastAsia" w:hAnsi="Cambria Math"/>
+                                </w:rPr>
+                                <m:t>F</m:t>
+                              </m:r>
+                            </m:e>
+                          </m:acc>
+                        </m:e>
+                      </m:d>
+                    </m:den>
+                  </m:f>
+                  <m:r>
+                    <w:rPr>
+                      <w:rFonts w:ascii="Cambria Math" w:hAnsi="Cambria Math"/>
+                    </w:rPr>
+                    <m:t xml:space="preserve"> df</m:t>
+                  </m:r>
+                </m:e>
+              </m:nary>
+            </m:e>
+          </m:d>
+        </m:oMath>
+      </m:oMathPara>
+    </w:p>
+    <w:p>
+      <w:pPr>
+        <w:rPr>
+          <w:rFonts w:eastAsiaTheme="minorEastAsia"/>
         </w:rPr>
       </w:pPr>
     </w:p>
+    <w:p>
+      <w:pPr>
+        <w:rPr>
+          <w:rFonts w:eastAsiaTheme="minorEastAsia"/>
+        </w:rPr>
+      </w:pPr>
+      <m:oMathPara>
+        <m:oMath>
+          <m:r>
+            <w:rPr>
+              <w:rFonts w:ascii="Cambria Math" w:eastAsiaTheme="minorEastAsia" w:hAnsi="Cambria Math"/>
+            </w:rPr>
+            <m:t>S</m:t>
+          </m:r>
+          <m:d>
+            <m:dPr>
+              <m:ctrlPr>
+                <w:rPr>
+                  <w:rFonts w:ascii="Cambria Math" w:eastAsiaTheme="minorEastAsia" w:hAnsi="Cambria Math"/>
+                  <w:i/>
+                </w:rPr>
+              </m:ctrlPr>
+            </m:dPr>
+            <m:e>
+              <m:r>
+                <w:rPr>
+                  <w:rFonts w:ascii="Cambria Math" w:eastAsiaTheme="minorEastAsia" w:hAnsi="Cambria Math"/>
+                </w:rPr>
+                <m:t>F</m:t>
+              </m:r>
+            </m:e>
+          </m:d>
+          <m:r>
+            <w:rPr>
+              <w:rFonts w:ascii="Cambria Math" w:eastAsiaTheme="minorEastAsia" w:hAnsi="Cambria Math"/>
+            </w:rPr>
+            <m:t>=</m:t>
+          </m:r>
+          <m:func>
+            <m:funcPr>
+              <m:ctrlPr>
+                <w:rPr>
+                  <w:rFonts w:ascii="Cambria Math" w:eastAsiaTheme="minorEastAsia" w:hAnsi="Cambria Math"/>
+                  <w:i/>
+                </w:rPr>
+              </m:ctrlPr>
+            </m:funcPr>
+            <m:fName>
+              <m:r>
+                <m:rPr>
+                  <m:sty m:val="p"/>
+                </m:rPr>
+                <w:rPr>
+                  <w:rFonts w:ascii="Cambria Math" w:eastAsiaTheme="minorEastAsia" w:hAnsi="Cambria Math"/>
+                </w:rPr>
+                <m:t>exp</m:t>
+              </m:r>
+            </m:fName>
+            <m:e>
+              <m:d>
+                <m:dPr>
+                  <m:ctrlPr>
+                    <w:rPr>
+                      <w:rFonts w:ascii="Cambria Math" w:eastAsiaTheme="minorEastAsia" w:hAnsi="Cambria Math"/>
+                      <w:i/>
+                    </w:rPr>
+                  </m:ctrlPr>
+                </m:dPr>
+                <m:e>
+                  <m:r>
+                    <w:rPr>
+                      <w:rFonts w:ascii="Cambria Math" w:eastAsiaTheme="minorEastAsia" w:hAnsi="Cambria Math"/>
+                    </w:rPr>
+                    <m:t>-</m:t>
+                  </m:r>
+                  <m:nary>
+                    <m:naryPr>
+                      <m:limLoc m:val="undOvr"/>
+                      <m:ctrlPr>
+                        <w:rPr>
+                          <w:rFonts w:ascii="Cambria Math" w:hAnsi="Cambria Math"/>
+                          <w:i/>
+                        </w:rPr>
+                      </m:ctrlPr>
+                    </m:naryPr>
+                    <m:sub>
+                      <m:r>
+                        <w:rPr>
+                          <w:rFonts w:ascii="Cambria Math" w:hAnsi="Cambria Math"/>
+                        </w:rPr>
+                        <m:t>F</m:t>
+                      </m:r>
+                    </m:sub>
+                    <m:sup>
+                      <m:sSub>
+                        <m:sSubPr>
+                          <m:ctrlPr>
+                            <w:rPr>
+                              <w:rFonts w:ascii="Cambria Math" w:hAnsi="Cambria Math"/>
+                              <w:i/>
+                            </w:rPr>
+                          </m:ctrlPr>
+                        </m:sSubPr>
+                        <m:e>
+                          <m:r>
+                            <w:rPr>
+                              <w:rFonts w:ascii="Cambria Math" w:hAnsi="Cambria Math"/>
+                            </w:rPr>
+                            <m:t>F</m:t>
+                          </m:r>
+                        </m:e>
+                        <m:sub>
+                          <m:r>
+                            <w:rPr>
+                              <w:rFonts w:ascii="Cambria Math" w:hAnsi="Cambria Math"/>
+                            </w:rPr>
+                            <m:t>0</m:t>
+                          </m:r>
+                        </m:sub>
+                      </m:sSub>
+                    </m:sup>
+                    <m:e>
+                      <m:f>
+                        <m:fPr>
+                          <m:ctrlPr>
+                            <w:rPr>
+                              <w:rFonts w:ascii="Cambria Math" w:hAnsi="Cambria Math"/>
+                              <w:i/>
+                            </w:rPr>
+                          </m:ctrlPr>
+                        </m:fPr>
+                        <m:num>
+                          <m:sSub>
+                            <m:sSubPr>
+                              <m:ctrlPr>
+                                <w:rPr>
+                                  <w:rFonts w:ascii="Cambria Math" w:hAnsi="Cambria Math"/>
+                                  <w:i/>
+                                </w:rPr>
+                              </m:ctrlPr>
+                            </m:sSubPr>
+                            <m:e>
+                              <m:r>
+                                <w:rPr>
+                                  <w:rFonts w:ascii="Cambria Math" w:hAnsi="Cambria Math"/>
+                                </w:rPr>
+                                <m:t>K</m:t>
+                              </m:r>
+                            </m:e>
+                            <m:sub>
+                              <m:r>
+                                <w:rPr>
+                                  <w:rFonts w:ascii="Cambria Math" w:hAnsi="Cambria Math"/>
+                                </w:rPr>
+                                <m:t>R</m:t>
+                              </m:r>
+                            </m:sub>
+                          </m:sSub>
+                          <m:d>
+                            <m:dPr>
+                              <m:ctrlPr>
+                                <w:rPr>
+                                  <w:rFonts w:ascii="Cambria Math" w:hAnsi="Cambria Math"/>
+                                  <w:i/>
+                                </w:rPr>
+                              </m:ctrlPr>
+                            </m:dPr>
+                            <m:e>
+                              <m:r>
+                                <w:rPr>
+                                  <w:rFonts w:ascii="Cambria Math" w:hAnsi="Cambria Math"/>
+                                </w:rPr>
+                                <m:t>f</m:t>
+                              </m:r>
+                            </m:e>
+                          </m:d>
+                        </m:num>
+                        <m:den>
+                          <m:acc>
+                            <m:accPr>
+                              <m:chr m:val="̇"/>
+                              <m:ctrlPr>
+                                <w:rPr>
+                                  <w:rFonts w:ascii="Cambria Math" w:eastAsiaTheme="minorEastAsia" w:hAnsi="Cambria Math"/>
+                                  <w:i/>
+                                  <w:iCs/>
+                                </w:rPr>
+                              </m:ctrlPr>
+                            </m:accPr>
+                            <m:e>
+                              <m:d>
+                                <m:dPr>
+                                  <m:begChr m:val="|"/>
+                                  <m:endChr m:val="|"/>
+                                  <m:ctrlPr>
+                                    <w:rPr>
+                                      <w:rFonts w:ascii="Cambria Math" w:eastAsiaTheme="minorEastAsia" w:hAnsi="Cambria Math"/>
+                                      <w:i/>
+                                      <w:iCs/>
+                                    </w:rPr>
+                                  </m:ctrlPr>
+                                </m:dPr>
+                                <m:e>
+                                  <m:acc>
+                                    <m:accPr>
+                                      <m:chr m:val="̇"/>
+                                      <m:ctrlPr>
+                                        <w:rPr>
+                                          <w:rFonts w:ascii="Cambria Math" w:eastAsiaTheme="minorEastAsia" w:hAnsi="Cambria Math"/>
+                                          <w:i/>
+                                          <w:iCs/>
+                                        </w:rPr>
+                                      </m:ctrlPr>
+                                    </m:accPr>
+                                    <m:e>
+                                      <m:r>
+                                        <w:rPr>
+                                          <w:rFonts w:ascii="Cambria Math" w:eastAsiaTheme="minorEastAsia" w:hAnsi="Cambria Math"/>
+                                        </w:rPr>
+                                        <m:t>F</m:t>
+                                      </m:r>
+                                    </m:e>
+                                  </m:acc>
+                                </m:e>
+                              </m:d>
+                            </m:e>
+                          </m:acc>
+                        </m:den>
+                      </m:f>
+                      <m:r>
+                        <w:rPr>
+                          <w:rFonts w:ascii="Cambria Math" w:hAnsi="Cambria Math"/>
+                        </w:rPr>
+                        <m:t xml:space="preserve"> df</m:t>
+                      </m:r>
+                    </m:e>
+                  </m:nary>
+                </m:e>
+              </m:d>
+            </m:e>
+          </m:func>
+        </m:oMath>
+      </m:oMathPara>
+    </w:p>
+    <w:p>
+      <w:pPr>
+        <w:rPr>
+          <w:rFonts w:eastAsiaTheme="minorEastAsia"/>
+        </w:rPr>
+      </w:pPr>
+      <m:oMathPara>
+        <m:oMath>
+          <m:sSub>
+            <m:sSubPr>
+              <m:ctrlPr>
+                <w:rPr>
+                  <w:rFonts w:ascii="Cambria Math" w:eastAsiaTheme="minorEastAsia" w:hAnsi="Cambria Math"/>
+                  <w:i/>
+                </w:rPr>
+              </m:ctrlPr>
+            </m:sSubPr>
+            <m:e>
+              <m:r>
+                <w:rPr>
+                  <w:rFonts w:ascii="Cambria Math" w:eastAsiaTheme="minorEastAsia" w:hAnsi="Cambria Math"/>
+                </w:rPr>
+                <m:t>p</m:t>
+              </m:r>
+            </m:e>
+            <m:sub>
+              <m:r>
+                <w:rPr>
+                  <w:rFonts w:ascii="Cambria Math" w:eastAsiaTheme="minorEastAsia" w:hAnsi="Cambria Math"/>
+                </w:rPr>
+                <m:t>R</m:t>
+              </m:r>
+            </m:sub>
+          </m:sSub>
+          <m:d>
+            <m:dPr>
+              <m:ctrlPr>
+                <w:rPr>
+                  <w:rFonts w:ascii="Cambria Math" w:eastAsiaTheme="minorEastAsia" w:hAnsi="Cambria Math"/>
+                  <w:i/>
+                </w:rPr>
+              </m:ctrlPr>
+            </m:dPr>
+            <m:e>
+              <m:r>
+                <w:rPr>
+                  <w:rFonts w:ascii="Cambria Math" w:eastAsiaTheme="minorEastAsia" w:hAnsi="Cambria Math"/>
+                </w:rPr>
+                <m:t>F</m:t>
+              </m:r>
+            </m:e>
+          </m:d>
+          <m:r>
+            <w:rPr>
+              <w:rFonts w:ascii="Cambria Math" w:eastAsiaTheme="minorEastAsia" w:hAnsi="Cambria Math"/>
+            </w:rPr>
+            <m:t>= -</m:t>
+          </m:r>
+          <m:f>
+            <m:fPr>
+              <m:ctrlPr>
+                <w:rPr>
+                  <w:rFonts w:ascii="Cambria Math" w:eastAsiaTheme="minorEastAsia" w:hAnsi="Cambria Math"/>
+                  <w:i/>
+                </w:rPr>
+              </m:ctrlPr>
+            </m:fPr>
+            <m:num>
+              <m:r>
+                <w:rPr>
+                  <w:rFonts w:ascii="Cambria Math" w:eastAsiaTheme="minorEastAsia" w:hAnsi="Cambria Math"/>
+                </w:rPr>
+                <m:t>dS</m:t>
+              </m:r>
+            </m:num>
+            <m:den>
+              <m:r>
+                <w:rPr>
+                  <w:rFonts w:ascii="Cambria Math" w:eastAsiaTheme="minorEastAsia" w:hAnsi="Cambria Math"/>
+                </w:rPr>
+                <m:t>dF</m:t>
+              </m:r>
+            </m:den>
+          </m:f>
+          <m:r>
+            <w:rPr>
+              <w:rFonts w:ascii="Cambria Math" w:eastAsiaTheme="minorEastAsia" w:hAnsi="Cambria Math"/>
+            </w:rPr>
+            <m:t>=</m:t>
+          </m:r>
+          <m:f>
+            <m:fPr>
+              <m:ctrlPr>
+                <w:rPr>
+                  <w:rFonts w:ascii="Cambria Math" w:hAnsi="Cambria Math"/>
+                  <w:i/>
+                </w:rPr>
+              </m:ctrlPr>
+            </m:fPr>
+            <m:num>
+              <m:r>
+                <w:rPr>
+                  <w:rFonts w:ascii="Cambria Math" w:hAnsi="Cambria Math"/>
+                </w:rPr>
+                <m:t>K</m:t>
+              </m:r>
+              <m:d>
+                <m:dPr>
+                  <m:ctrlPr>
+                    <w:rPr>
+                      <w:rFonts w:ascii="Cambria Math" w:hAnsi="Cambria Math"/>
+                      <w:i/>
+                    </w:rPr>
+                  </m:ctrlPr>
+                </m:dPr>
+                <m:e>
+                  <m:r>
+                    <w:rPr>
+                      <w:rFonts w:ascii="Cambria Math" w:hAnsi="Cambria Math"/>
+                    </w:rPr>
+                    <m:t>F</m:t>
+                  </m:r>
+                </m:e>
+              </m:d>
+            </m:num>
+            <m:den>
+              <m:acc>
+                <m:accPr>
+                  <m:chr m:val="̇"/>
+                  <m:ctrlPr>
+                    <w:rPr>
+                      <w:rFonts w:ascii="Cambria Math" w:eastAsiaTheme="minorEastAsia" w:hAnsi="Cambria Math"/>
+                      <w:i/>
+                      <w:iCs/>
+                    </w:rPr>
+                  </m:ctrlPr>
+                </m:accPr>
+                <m:e>
+                  <m:d>
+                    <m:dPr>
+                      <m:begChr m:val="|"/>
+                      <m:endChr m:val="|"/>
+                      <m:ctrlPr>
+                        <w:rPr>
+                          <w:rFonts w:ascii="Cambria Math" w:eastAsiaTheme="minorEastAsia" w:hAnsi="Cambria Math"/>
+                          <w:i/>
+                          <w:iCs/>
+                        </w:rPr>
+                      </m:ctrlPr>
+                    </m:dPr>
+                    <m:e>
+                      <m:acc>
+                        <m:accPr>
+                          <m:chr m:val="̇"/>
+                          <m:ctrlPr>
+                            <w:rPr>
+                              <w:rFonts w:ascii="Cambria Math" w:eastAsiaTheme="minorEastAsia" w:hAnsi="Cambria Math"/>
+                              <w:i/>
+                              <w:iCs/>
+                            </w:rPr>
+                          </m:ctrlPr>
+                        </m:accPr>
+                        <m:e>
+                          <m:r>
+                            <w:rPr>
+                              <w:rFonts w:ascii="Cambria Math" w:eastAsiaTheme="minorEastAsia" w:hAnsi="Cambria Math"/>
+                            </w:rPr>
+                            <m:t>F</m:t>
+                          </m:r>
+                        </m:e>
+                      </m:acc>
+                    </m:e>
+                  </m:d>
+                </m:e>
+              </m:acc>
+            </m:den>
+          </m:f>
+          <m:func>
+            <m:funcPr>
+              <m:ctrlPr>
+                <w:rPr>
+                  <w:rFonts w:ascii="Cambria Math" w:eastAsiaTheme="minorEastAsia" w:hAnsi="Cambria Math"/>
+                  <w:i/>
+                </w:rPr>
+              </m:ctrlPr>
+            </m:funcPr>
+            <m:fName>
+              <m:r>
+                <m:rPr>
+                  <m:sty m:val="p"/>
+                </m:rPr>
+                <w:rPr>
+                  <w:rFonts w:ascii="Cambria Math" w:eastAsiaTheme="minorEastAsia" w:hAnsi="Cambria Math"/>
+                </w:rPr>
+                <m:t>exp</m:t>
+              </m:r>
+            </m:fName>
+            <m:e>
+              <m:d>
+                <m:dPr>
+                  <m:ctrlPr>
+                    <w:rPr>
+                      <w:rFonts w:ascii="Cambria Math" w:eastAsiaTheme="minorEastAsia" w:hAnsi="Cambria Math"/>
+                      <w:i/>
+                    </w:rPr>
+                  </m:ctrlPr>
+                </m:dPr>
+                <m:e>
+                  <m:r>
+                    <w:rPr>
+                      <w:rFonts w:ascii="Cambria Math" w:eastAsiaTheme="minorEastAsia" w:hAnsi="Cambria Math"/>
+                    </w:rPr>
+                    <m:t>-</m:t>
+                  </m:r>
+                  <m:nary>
+                    <m:naryPr>
+                      <m:limLoc m:val="undOvr"/>
+                      <m:ctrlPr>
+                        <w:rPr>
+                          <w:rFonts w:ascii="Cambria Math" w:hAnsi="Cambria Math"/>
+                          <w:i/>
+                        </w:rPr>
+                      </m:ctrlPr>
+                    </m:naryPr>
+                    <m:sub>
+                      <m:r>
+                        <w:rPr>
+                          <w:rFonts w:ascii="Cambria Math" w:hAnsi="Cambria Math"/>
+                        </w:rPr>
+                        <m:t>F</m:t>
+                      </m:r>
+                    </m:sub>
+                    <m:sup>
+                      <m:sSub>
+                        <m:sSubPr>
+                          <m:ctrlPr>
+                            <w:rPr>
+                              <w:rFonts w:ascii="Cambria Math" w:hAnsi="Cambria Math"/>
+                              <w:i/>
+                            </w:rPr>
+                          </m:ctrlPr>
+                        </m:sSubPr>
+                        <m:e>
+                          <m:r>
+                            <w:rPr>
+                              <w:rFonts w:ascii="Cambria Math" w:hAnsi="Cambria Math"/>
+                            </w:rPr>
+                            <m:t>F</m:t>
+                          </m:r>
+                        </m:e>
+                        <m:sub>
+                          <m:r>
+                            <w:rPr>
+                              <w:rFonts w:ascii="Cambria Math" w:hAnsi="Cambria Math"/>
+                            </w:rPr>
+                            <m:t>0</m:t>
+                          </m:r>
+                        </m:sub>
+                      </m:sSub>
+                    </m:sup>
+                    <m:e>
+                      <m:f>
+                        <m:fPr>
+                          <m:ctrlPr>
+                            <w:rPr>
+                              <w:rFonts w:ascii="Cambria Math" w:hAnsi="Cambria Math"/>
+                              <w:i/>
+                            </w:rPr>
+                          </m:ctrlPr>
+                        </m:fPr>
+                        <m:num>
+                          <m:r>
+                            <w:rPr>
+                              <w:rFonts w:ascii="Cambria Math" w:hAnsi="Cambria Math"/>
+                            </w:rPr>
+                            <m:t>K</m:t>
+                          </m:r>
+                          <m:d>
+                            <m:dPr>
+                              <m:ctrlPr>
+                                <w:rPr>
+                                  <w:rFonts w:ascii="Cambria Math" w:hAnsi="Cambria Math"/>
+                                  <w:i/>
+                                </w:rPr>
+                              </m:ctrlPr>
+                            </m:dPr>
+                            <m:e>
+                              <m:r>
+                                <w:rPr>
+                                  <w:rFonts w:ascii="Cambria Math" w:hAnsi="Cambria Math"/>
+                                </w:rPr>
+                                <m:t>f</m:t>
+                              </m:r>
+                            </m:e>
+                          </m:d>
+                        </m:num>
+                        <m:den>
+                          <m:acc>
+                            <m:accPr>
+                              <m:chr m:val="̇"/>
+                              <m:ctrlPr>
+                                <w:rPr>
+                                  <w:rFonts w:ascii="Cambria Math" w:eastAsiaTheme="minorEastAsia" w:hAnsi="Cambria Math"/>
+                                  <w:i/>
+                                  <w:iCs/>
+                                </w:rPr>
+                              </m:ctrlPr>
+                            </m:accPr>
+                            <m:e>
+                              <m:d>
+                                <m:dPr>
+                                  <m:begChr m:val="|"/>
+                                  <m:endChr m:val="|"/>
+                                  <m:ctrlPr>
+                                    <w:rPr>
+                                      <w:rFonts w:ascii="Cambria Math" w:eastAsiaTheme="minorEastAsia" w:hAnsi="Cambria Math"/>
+                                      <w:i/>
+                                      <w:iCs/>
+                                    </w:rPr>
+                                  </m:ctrlPr>
+                                </m:dPr>
+                                <m:e>
+                                  <m:acc>
+                                    <m:accPr>
+                                      <m:chr m:val="̇"/>
+                                      <m:ctrlPr>
+                                        <w:rPr>
+                                          <w:rFonts w:ascii="Cambria Math" w:eastAsiaTheme="minorEastAsia" w:hAnsi="Cambria Math"/>
+                                          <w:i/>
+                                          <w:iCs/>
+                                        </w:rPr>
+                                      </m:ctrlPr>
+                                    </m:accPr>
+                                    <m:e>
+                                      <m:r>
+                                        <w:rPr>
+                                          <w:rFonts w:ascii="Cambria Math" w:eastAsiaTheme="minorEastAsia" w:hAnsi="Cambria Math"/>
+                                        </w:rPr>
+                                        <m:t>F</m:t>
+                                      </m:r>
+                                    </m:e>
+                                  </m:acc>
+                                </m:e>
+                              </m:d>
+                            </m:e>
+                          </m:acc>
+                        </m:den>
+                      </m:f>
+                      <m:r>
+                        <w:rPr>
+                          <w:rFonts w:ascii="Cambria Math" w:hAnsi="Cambria Math"/>
+                        </w:rPr>
+                        <m:t xml:space="preserve"> df</m:t>
+                      </m:r>
+                    </m:e>
+                  </m:nary>
+                </m:e>
+              </m:d>
+            </m:e>
+          </m:func>
+        </m:oMath>
+      </m:oMathPara>
+    </w:p>
+    <w:p>
+      <w:pPr>
+        <w:rPr>
+          <w:rFonts w:eastAsiaTheme="minorEastAsia"/>
+        </w:rPr>
+      </w:pPr>
+      <w:r>
+        <w:rPr>
+          <w:rFonts w:eastAsiaTheme="minorEastAsia"/>
+        </w:rPr>
+        <w:lastRenderedPageBreak/>
+        <w:t>Bell:</w:t>
+      </w:r>
+    </w:p>
+    <w:p>
+      <w:pPr>
+        <w:rPr>
+          <w:rFonts w:eastAsiaTheme="minorEastAsia"/>
+        </w:rPr>
+      </w:pPr>
+      <m:oMathPara>
+        <m:oMath>
+          <m:sSub>
+            <m:sSubPr>
+              <m:ctrlPr>
+                <w:rPr>
+                  <w:rFonts w:ascii="Cambria Math" w:eastAsiaTheme="minorEastAsia" w:hAnsi="Cambria Math"/>
+                  <w:i/>
+                </w:rPr>
+              </m:ctrlPr>
+            </m:sSubPr>
+            <m:e>
+              <m:r>
+                <w:rPr>
+                  <w:rFonts w:ascii="Cambria Math" w:eastAsiaTheme="minorEastAsia" w:hAnsi="Cambria Math"/>
+                </w:rPr>
+                <m:t>p</m:t>
+              </m:r>
+            </m:e>
+            <m:sub>
+              <m:r>
+                <w:rPr>
+                  <w:rFonts w:ascii="Cambria Math" w:eastAsiaTheme="minorEastAsia" w:hAnsi="Cambria Math"/>
+                </w:rPr>
+                <m:t>R</m:t>
+              </m:r>
+            </m:sub>
+          </m:sSub>
+          <m:d>
+            <m:dPr>
+              <m:ctrlPr>
+                <w:rPr>
+                  <w:rFonts w:ascii="Cambria Math" w:eastAsiaTheme="minorEastAsia" w:hAnsi="Cambria Math"/>
+                  <w:i/>
+                </w:rPr>
+              </m:ctrlPr>
+            </m:dPr>
+            <m:e>
+              <m:r>
+                <w:rPr>
+                  <w:rFonts w:ascii="Cambria Math" w:eastAsiaTheme="minorEastAsia" w:hAnsi="Cambria Math"/>
+                </w:rPr>
+                <m:t>F</m:t>
+              </m:r>
+            </m:e>
+          </m:d>
+          <m:r>
+            <w:rPr>
+              <w:rFonts w:ascii="Cambria Math" w:eastAsiaTheme="minorEastAsia" w:hAnsi="Cambria Math"/>
+            </w:rPr>
+            <m:t>=</m:t>
+          </m:r>
+          <m:f>
+            <m:fPr>
+              <m:ctrlPr>
+                <w:rPr>
+                  <w:rFonts w:ascii="Cambria Math" w:hAnsi="Cambria Math"/>
+                  <w:i/>
+                </w:rPr>
+              </m:ctrlPr>
+            </m:fPr>
+            <m:num>
+              <m:sSub>
+                <m:sSubPr>
+                  <m:ctrlPr>
+                    <w:rPr>
+                      <w:rFonts w:ascii="Cambria Math" w:hAnsi="Cambria Math"/>
+                      <w:i/>
+                      <w:iCs/>
+                      <w:lang w:val="pt-BR"/>
+                    </w:rPr>
+                  </m:ctrlPr>
+                </m:sSubPr>
+                <m:e>
+                  <m:r>
+                    <w:rPr>
+                      <w:rFonts w:ascii="Cambria Math" w:hAnsi="Cambria Math"/>
+                      <w:lang w:val="pt-BR"/>
+                    </w:rPr>
+                    <m:t>k</m:t>
+                  </m:r>
+                </m:e>
+                <m:sub>
+                  <m:r>
+                    <w:rPr>
+                      <w:rFonts w:ascii="Cambria Math" w:hAnsi="Cambria Math"/>
+                      <w:lang w:val="pt-BR"/>
+                    </w:rPr>
+                    <m:t>0</m:t>
+                  </m:r>
+                </m:sub>
+              </m:sSub>
+              <m:sSup>
+                <m:sSupPr>
+                  <m:ctrlPr>
+                    <w:rPr>
+                      <w:rFonts w:ascii="Cambria Math" w:hAnsi="Cambria Math"/>
+                      <w:i/>
+                      <w:iCs/>
+                    </w:rPr>
+                  </m:ctrlPr>
+                </m:sSupPr>
+                <m:e>
+                  <m:r>
+                    <w:rPr>
+                      <w:rFonts w:ascii="Cambria Math" w:hAnsi="Cambria Math"/>
+                      <w:lang w:val="pt-BR"/>
+                    </w:rPr>
+                    <m:t>e</m:t>
+                  </m:r>
+                </m:e>
+                <m:sup>
+                  <m:r>
+                    <w:rPr>
+                      <w:rFonts w:ascii="Cambria Math" w:hAnsi="Cambria Math"/>
+                      <w:lang w:val="pt-BR"/>
+                    </w:rPr>
+                    <m:t>-βF</m:t>
+                  </m:r>
+                  <m:sSup>
+                    <m:sSupPr>
+                      <m:ctrlPr>
+                        <w:rPr>
+                          <w:rFonts w:ascii="Cambria Math" w:hAnsi="Cambria Math"/>
+                          <w:i/>
+                          <w:iCs/>
+                        </w:rPr>
+                      </m:ctrlPr>
+                    </m:sSupPr>
+                    <m:e>
+                      <m:r>
+                        <w:rPr>
+                          <w:rFonts w:ascii="Cambria Math" w:hAnsi="Cambria Math"/>
+                          <w:lang w:val="pt-BR"/>
+                        </w:rPr>
+                        <m:t>x</m:t>
+                      </m:r>
+                    </m:e>
+                    <m:sup>
+                      <m:r>
+                        <m:rPr>
+                          <m:sty m:val="p"/>
+                        </m:rPr>
+                        <w:rPr>
+                          <w:rFonts w:ascii="Cambria Math" w:hAnsi="Cambria Math"/>
+                          <w:lang w:val="pt-BR"/>
+                        </w:rPr>
+                        <m:t>‡</m:t>
+                      </m:r>
+                    </m:sup>
+                  </m:sSup>
+                </m:sup>
+              </m:sSup>
+            </m:num>
+            <m:den>
+              <m:acc>
+                <m:accPr>
+                  <m:chr m:val="̇"/>
+                  <m:ctrlPr>
+                    <w:rPr>
+                      <w:rFonts w:ascii="Cambria Math" w:eastAsiaTheme="minorEastAsia" w:hAnsi="Cambria Math"/>
+                      <w:i/>
+                      <w:iCs/>
+                    </w:rPr>
+                  </m:ctrlPr>
+                </m:accPr>
+                <m:e>
+                  <m:d>
+                    <m:dPr>
+                      <m:begChr m:val="|"/>
+                      <m:endChr m:val="|"/>
+                      <m:ctrlPr>
+                        <w:rPr>
+                          <w:rFonts w:ascii="Cambria Math" w:eastAsiaTheme="minorEastAsia" w:hAnsi="Cambria Math"/>
+                          <w:i/>
+                          <w:iCs/>
+                        </w:rPr>
+                      </m:ctrlPr>
+                    </m:dPr>
+                    <m:e>
+                      <m:acc>
+                        <m:accPr>
+                          <m:chr m:val="̇"/>
+                          <m:ctrlPr>
+                            <w:rPr>
+                              <w:rFonts w:ascii="Cambria Math" w:eastAsiaTheme="minorEastAsia" w:hAnsi="Cambria Math"/>
+                              <w:i/>
+                              <w:iCs/>
+                            </w:rPr>
+                          </m:ctrlPr>
+                        </m:accPr>
+                        <m:e>
+                          <m:r>
+                            <w:rPr>
+                              <w:rFonts w:ascii="Cambria Math" w:eastAsiaTheme="minorEastAsia" w:hAnsi="Cambria Math"/>
+                            </w:rPr>
+                            <m:t>F</m:t>
+                          </m:r>
+                        </m:e>
+                      </m:acc>
+                    </m:e>
+                  </m:d>
+                </m:e>
+              </m:acc>
+            </m:den>
+          </m:f>
+          <m:func>
+            <m:funcPr>
+              <m:ctrlPr>
+                <w:rPr>
+                  <w:rFonts w:ascii="Cambria Math" w:eastAsiaTheme="minorEastAsia" w:hAnsi="Cambria Math"/>
+                  <w:i/>
+                </w:rPr>
+              </m:ctrlPr>
+            </m:funcPr>
+            <m:fName>
+              <m:r>
+                <m:rPr>
+                  <m:sty m:val="p"/>
+                </m:rPr>
+                <w:rPr>
+                  <w:rFonts w:ascii="Cambria Math" w:eastAsiaTheme="minorEastAsia" w:hAnsi="Cambria Math"/>
+                </w:rPr>
+                <m:t>exp</m:t>
+              </m:r>
+            </m:fName>
+            <m:e>
+              <m:d>
+                <m:dPr>
+                  <m:ctrlPr>
+                    <w:rPr>
+                      <w:rFonts w:ascii="Cambria Math" w:eastAsiaTheme="minorEastAsia" w:hAnsi="Cambria Math"/>
+                      <w:i/>
+                    </w:rPr>
+                  </m:ctrlPr>
+                </m:dPr>
+                <m:e>
+                  <m:r>
+                    <w:rPr>
+                      <w:rFonts w:ascii="Cambria Math" w:eastAsiaTheme="minorEastAsia" w:hAnsi="Cambria Math"/>
+                    </w:rPr>
+                    <m:t>-</m:t>
+                  </m:r>
+                  <m:nary>
+                    <m:naryPr>
+                      <m:limLoc m:val="undOvr"/>
+                      <m:ctrlPr>
+                        <w:rPr>
+                          <w:rFonts w:ascii="Cambria Math" w:hAnsi="Cambria Math"/>
+                          <w:i/>
+                        </w:rPr>
+                      </m:ctrlPr>
+                    </m:naryPr>
+                    <m:sub>
+                      <m:r>
+                        <w:rPr>
+                          <w:rFonts w:ascii="Cambria Math" w:hAnsi="Cambria Math"/>
+                        </w:rPr>
+                        <m:t>F</m:t>
+                      </m:r>
+                    </m:sub>
+                    <m:sup>
+                      <m:sSub>
+                        <m:sSubPr>
+                          <m:ctrlPr>
+                            <w:rPr>
+                              <w:rFonts w:ascii="Cambria Math" w:hAnsi="Cambria Math"/>
+                              <w:i/>
+                            </w:rPr>
+                          </m:ctrlPr>
+                        </m:sSubPr>
+                        <m:e>
+                          <m:r>
+                            <w:rPr>
+                              <w:rFonts w:ascii="Cambria Math" w:hAnsi="Cambria Math"/>
+                            </w:rPr>
+                            <m:t>F</m:t>
+                          </m:r>
+                        </m:e>
+                        <m:sub>
+                          <m:r>
+                            <w:rPr>
+                              <w:rFonts w:ascii="Cambria Math" w:hAnsi="Cambria Math"/>
+                            </w:rPr>
+                            <m:t>0</m:t>
+                          </m:r>
+                        </m:sub>
+                      </m:sSub>
+                    </m:sup>
+                    <m:e>
+                      <m:f>
+                        <m:fPr>
+                          <m:ctrlPr>
+                            <w:rPr>
+                              <w:rFonts w:ascii="Cambria Math" w:hAnsi="Cambria Math"/>
+                              <w:i/>
+                            </w:rPr>
+                          </m:ctrlPr>
+                        </m:fPr>
+                        <m:num>
+                          <m:sSub>
+                            <m:sSubPr>
+                              <m:ctrlPr>
+                                <w:rPr>
+                                  <w:rFonts w:ascii="Cambria Math" w:hAnsi="Cambria Math"/>
+                                  <w:i/>
+                                  <w:iCs/>
+                                  <w:lang w:val="pt-BR"/>
+                                </w:rPr>
+                              </m:ctrlPr>
+                            </m:sSubPr>
+                            <m:e>
+                              <m:r>
+                                <w:rPr>
+                                  <w:rFonts w:ascii="Cambria Math" w:hAnsi="Cambria Math"/>
+                                  <w:lang w:val="pt-BR"/>
+                                </w:rPr>
+                                <m:t>k</m:t>
+                              </m:r>
+                            </m:e>
+                            <m:sub>
+                              <m:r>
+                                <w:rPr>
+                                  <w:rFonts w:ascii="Cambria Math" w:hAnsi="Cambria Math"/>
+                                  <w:lang w:val="pt-BR"/>
+                                </w:rPr>
+                                <m:t>0</m:t>
+                              </m:r>
+                            </m:sub>
+                          </m:sSub>
+                          <m:sSup>
+                            <m:sSupPr>
+                              <m:ctrlPr>
+                                <w:rPr>
+                                  <w:rFonts w:ascii="Cambria Math" w:hAnsi="Cambria Math"/>
+                                  <w:i/>
+                                  <w:iCs/>
+                                </w:rPr>
+                              </m:ctrlPr>
+                            </m:sSupPr>
+                            <m:e>
+                              <m:r>
+                                <w:rPr>
+                                  <w:rFonts w:ascii="Cambria Math" w:hAnsi="Cambria Math"/>
+                                  <w:lang w:val="pt-BR"/>
+                                </w:rPr>
+                                <m:t>e</m:t>
+                              </m:r>
+                            </m:e>
+                            <m:sup>
+                              <m:r>
+                                <w:rPr>
+                                  <w:rFonts w:ascii="Cambria Math" w:hAnsi="Cambria Math"/>
+                                  <w:lang w:val="pt-BR"/>
+                                </w:rPr>
+                                <m:t>-βf</m:t>
+                              </m:r>
+                              <m:sSup>
+                                <m:sSupPr>
+                                  <m:ctrlPr>
+                                    <w:rPr>
+                                      <w:rFonts w:ascii="Cambria Math" w:hAnsi="Cambria Math"/>
+                                      <w:i/>
+                                      <w:iCs/>
+                                    </w:rPr>
+                                  </m:ctrlPr>
+                                </m:sSupPr>
+                                <m:e>
+                                  <m:r>
+                                    <w:rPr>
+                                      <w:rFonts w:ascii="Cambria Math" w:hAnsi="Cambria Math"/>
+                                      <w:lang w:val="pt-BR"/>
+                                    </w:rPr>
+                                    <m:t>x</m:t>
+                                  </m:r>
+                                </m:e>
+                                <m:sup>
+                                  <m:r>
+                                    <m:rPr>
+                                      <m:sty m:val="p"/>
+                                    </m:rPr>
+                                    <w:rPr>
+                                      <w:rFonts w:ascii="Cambria Math" w:hAnsi="Cambria Math"/>
+                                      <w:lang w:val="pt-BR"/>
+                                    </w:rPr>
+                                    <m:t>‡</m:t>
+                                  </m:r>
+                                </m:sup>
+                              </m:sSup>
+                            </m:sup>
+                          </m:sSup>
+                        </m:num>
+                        <m:den>
+                          <m:acc>
+                            <m:accPr>
+                              <m:chr m:val="̇"/>
+                              <m:ctrlPr>
+                                <w:rPr>
+                                  <w:rFonts w:ascii="Cambria Math" w:eastAsiaTheme="minorEastAsia" w:hAnsi="Cambria Math"/>
+                                  <w:i/>
+                                  <w:iCs/>
+                                </w:rPr>
+                              </m:ctrlPr>
+                            </m:accPr>
+                            <m:e>
+                              <m:d>
+                                <m:dPr>
+                                  <m:begChr m:val="|"/>
+                                  <m:endChr m:val="|"/>
+                                  <m:ctrlPr>
+                                    <w:rPr>
+                                      <w:rFonts w:ascii="Cambria Math" w:eastAsiaTheme="minorEastAsia" w:hAnsi="Cambria Math"/>
+                                      <w:i/>
+                                      <w:iCs/>
+                                    </w:rPr>
+                                  </m:ctrlPr>
+                                </m:dPr>
+                                <m:e>
+                                  <m:acc>
+                                    <m:accPr>
+                                      <m:chr m:val="̇"/>
+                                      <m:ctrlPr>
+                                        <w:rPr>
+                                          <w:rFonts w:ascii="Cambria Math" w:eastAsiaTheme="minorEastAsia" w:hAnsi="Cambria Math"/>
+                                          <w:i/>
+                                          <w:iCs/>
+                                        </w:rPr>
+                                      </m:ctrlPr>
+                                    </m:accPr>
+                                    <m:e>
+                                      <m:r>
+                                        <w:rPr>
+                                          <w:rFonts w:ascii="Cambria Math" w:eastAsiaTheme="minorEastAsia" w:hAnsi="Cambria Math"/>
+                                        </w:rPr>
+                                        <m:t>F</m:t>
+                                      </m:r>
+                                    </m:e>
+                                  </m:acc>
+                                </m:e>
+                              </m:d>
+                            </m:e>
+                          </m:acc>
+                        </m:den>
+                      </m:f>
+                      <m:r>
+                        <w:rPr>
+                          <w:rFonts w:ascii="Cambria Math" w:hAnsi="Cambria Math"/>
+                        </w:rPr>
+                        <m:t xml:space="preserve"> df</m:t>
+                      </m:r>
+                    </m:e>
+                  </m:nary>
+                </m:e>
+              </m:d>
+            </m:e>
+          </m:func>
+        </m:oMath>
+      </m:oMathPara>
+    </w:p>
+    <w:p>
+      <w:pPr>
+        <w:rPr>
+          <w:rFonts w:eastAsiaTheme="minorEastAsia"/>
+        </w:rPr>
+      </w:pPr>
+      <w:r>
+        <w:rPr>
+          <w:rFonts w:eastAsiaTheme="minorEastAsia"/>
+        </w:rPr>
+        <w:t>The integral can be written</w:t>
+      </w:r>
+    </w:p>
+    <w:p>
+      <w:pPr>
+        <w:rPr>
+          <w:rFonts w:eastAsiaTheme="minorEastAsia"/>
+        </w:rPr>
+      </w:pPr>
+      <m:oMathPara>
+        <m:oMath>
+          <m:nary>
+            <m:naryPr>
+              <m:limLoc m:val="undOvr"/>
+              <m:ctrlPr>
+                <w:rPr>
+                  <w:rFonts w:ascii="Cambria Math" w:hAnsi="Cambria Math"/>
+                  <w:i/>
+                </w:rPr>
+              </m:ctrlPr>
+            </m:naryPr>
+            <m:sub>
+              <m:r>
+                <w:rPr>
+                  <w:rFonts w:ascii="Cambria Math" w:hAnsi="Cambria Math"/>
+                </w:rPr>
+                <m:t>F</m:t>
+              </m:r>
+            </m:sub>
+            <m:sup>
+              <m:sSub>
+                <m:sSubPr>
+                  <m:ctrlPr>
+                    <w:rPr>
+                      <w:rFonts w:ascii="Cambria Math" w:hAnsi="Cambria Math"/>
+                      <w:i/>
+                    </w:rPr>
+                  </m:ctrlPr>
+                </m:sSubPr>
+                <m:e>
+                  <m:r>
+                    <w:rPr>
+                      <w:rFonts w:ascii="Cambria Math" w:hAnsi="Cambria Math"/>
+                    </w:rPr>
+                    <m:t>F</m:t>
+                  </m:r>
+                </m:e>
+                <m:sub>
+                  <m:r>
+                    <w:rPr>
+                      <w:rFonts w:ascii="Cambria Math" w:hAnsi="Cambria Math"/>
+                    </w:rPr>
+                    <m:t>0</m:t>
+                  </m:r>
+                </m:sub>
+              </m:sSub>
+            </m:sup>
+            <m:e>
+              <m:f>
+                <m:fPr>
+                  <m:ctrlPr>
+                    <w:rPr>
+                      <w:rFonts w:ascii="Cambria Math" w:hAnsi="Cambria Math"/>
+                      <w:i/>
+                    </w:rPr>
+                  </m:ctrlPr>
+                </m:fPr>
+                <m:num>
+                  <m:sSub>
+                    <m:sSubPr>
+                      <m:ctrlPr>
+                        <w:rPr>
+                          <w:rFonts w:ascii="Cambria Math" w:hAnsi="Cambria Math"/>
+                          <w:i/>
+                          <w:iCs/>
+                          <w:lang w:val="pt-BR"/>
+                        </w:rPr>
+                      </m:ctrlPr>
+                    </m:sSubPr>
+                    <m:e>
+                      <m:r>
+                        <w:rPr>
+                          <w:rFonts w:ascii="Cambria Math" w:hAnsi="Cambria Math"/>
+                          <w:lang w:val="pt-BR"/>
+                        </w:rPr>
+                        <m:t>k</m:t>
+                      </m:r>
+                    </m:e>
+                    <m:sub>
+                      <m:r>
+                        <w:rPr>
+                          <w:rFonts w:ascii="Cambria Math" w:hAnsi="Cambria Math"/>
+                          <w:lang w:val="pt-BR"/>
+                        </w:rPr>
+                        <m:t>0</m:t>
+                      </m:r>
+                    </m:sub>
+                  </m:sSub>
+                  <m:sSup>
+                    <m:sSupPr>
+                      <m:ctrlPr>
+                        <w:rPr>
+                          <w:rFonts w:ascii="Cambria Math" w:hAnsi="Cambria Math"/>
+                          <w:i/>
+                          <w:iCs/>
+                        </w:rPr>
+                      </m:ctrlPr>
+                    </m:sSupPr>
+                    <m:e>
+                      <m:r>
+                        <w:rPr>
+                          <w:rFonts w:ascii="Cambria Math" w:hAnsi="Cambria Math"/>
+                          <w:lang w:val="pt-BR"/>
+                        </w:rPr>
+                        <m:t>e</m:t>
+                      </m:r>
+                    </m:e>
+                    <m:sup>
+                      <m:r>
+                        <w:rPr>
+                          <w:rFonts w:ascii="Cambria Math" w:hAnsi="Cambria Math"/>
+                          <w:lang w:val="pt-BR"/>
+                        </w:rPr>
+                        <m:t>-βf</m:t>
+                      </m:r>
+                      <m:sSup>
+                        <m:sSupPr>
+                          <m:ctrlPr>
+                            <w:rPr>
+                              <w:rFonts w:ascii="Cambria Math" w:hAnsi="Cambria Math"/>
+                              <w:i/>
+                              <w:iCs/>
+                            </w:rPr>
+                          </m:ctrlPr>
+                        </m:sSupPr>
+                        <m:e>
+                          <m:r>
+                            <w:rPr>
+                              <w:rFonts w:ascii="Cambria Math" w:hAnsi="Cambria Math"/>
+                              <w:lang w:val="pt-BR"/>
+                            </w:rPr>
+                            <m:t>x</m:t>
+                          </m:r>
+                        </m:e>
+                        <m:sup>
+                          <m:r>
+                            <m:rPr>
+                              <m:sty m:val="p"/>
+                            </m:rPr>
+                            <w:rPr>
+                              <w:rFonts w:ascii="Cambria Math" w:hAnsi="Cambria Math"/>
+                              <w:lang w:val="pt-BR"/>
+                            </w:rPr>
+                            <m:t>‡</m:t>
+                          </m:r>
+                        </m:sup>
+                      </m:sSup>
+                    </m:sup>
+                  </m:sSup>
+                </m:num>
+                <m:den>
+                  <m:acc>
+                    <m:accPr>
+                      <m:chr m:val="̇"/>
+                      <m:ctrlPr>
+                        <w:rPr>
+                          <w:rFonts w:ascii="Cambria Math" w:eastAsiaTheme="minorEastAsia" w:hAnsi="Cambria Math"/>
+                          <w:i/>
+                          <w:iCs/>
+                        </w:rPr>
+                      </m:ctrlPr>
+                    </m:accPr>
+                    <m:e>
+                      <m:d>
+                        <m:dPr>
+                          <m:begChr m:val="|"/>
+                          <m:endChr m:val="|"/>
+                          <m:ctrlPr>
+                            <w:rPr>
+                              <w:rFonts w:ascii="Cambria Math" w:eastAsiaTheme="minorEastAsia" w:hAnsi="Cambria Math"/>
+                              <w:i/>
+                              <w:iCs/>
+                            </w:rPr>
+                          </m:ctrlPr>
+                        </m:dPr>
+                        <m:e>
+                          <m:acc>
+                            <m:accPr>
+                              <m:chr m:val="̇"/>
+                              <m:ctrlPr>
+                                <w:rPr>
+                                  <w:rFonts w:ascii="Cambria Math" w:eastAsiaTheme="minorEastAsia" w:hAnsi="Cambria Math"/>
+                                  <w:i/>
+                                  <w:iCs/>
+                                </w:rPr>
+                              </m:ctrlPr>
+                            </m:accPr>
+                            <m:e>
+                              <m:r>
+                                <w:rPr>
+                                  <w:rFonts w:ascii="Cambria Math" w:eastAsiaTheme="minorEastAsia" w:hAnsi="Cambria Math"/>
+                                </w:rPr>
+                                <m:t>F</m:t>
+                              </m:r>
+                            </m:e>
+                          </m:acc>
+                        </m:e>
+                      </m:d>
+                    </m:e>
+                  </m:acc>
+                </m:den>
+              </m:f>
+              <m:r>
+                <w:rPr>
+                  <w:rFonts w:ascii="Cambria Math" w:hAnsi="Cambria Math"/>
+                </w:rPr>
+                <m:t xml:space="preserve"> df</m:t>
+              </m:r>
+            </m:e>
+          </m:nary>
+          <m:r>
+            <w:rPr>
+              <w:rFonts w:ascii="Cambria Math" w:hAnsi="Cambria Math"/>
+            </w:rPr>
+            <m:t>=</m:t>
+          </m:r>
+          <m:f>
+            <m:fPr>
+              <m:ctrlPr>
+                <w:rPr>
+                  <w:rFonts w:ascii="Cambria Math" w:hAnsi="Cambria Math"/>
+                  <w:i/>
+                </w:rPr>
+              </m:ctrlPr>
+            </m:fPr>
+            <m:num>
+              <m:sSub>
+                <m:sSubPr>
+                  <m:ctrlPr>
+                    <w:rPr>
+                      <w:rFonts w:ascii="Cambria Math" w:hAnsi="Cambria Math"/>
+                      <w:i/>
+                      <w:iCs/>
+                      <w:lang w:val="pt-BR"/>
+                    </w:rPr>
+                  </m:ctrlPr>
+                </m:sSubPr>
+                <m:e>
+                  <m:r>
+                    <w:rPr>
+                      <w:rFonts w:ascii="Cambria Math" w:hAnsi="Cambria Math"/>
+                      <w:lang w:val="pt-BR"/>
+                    </w:rPr>
+                    <m:t>k</m:t>
+                  </m:r>
+                </m:e>
+                <m:sub>
+                  <m:r>
+                    <w:rPr>
+                      <w:rFonts w:ascii="Cambria Math" w:hAnsi="Cambria Math"/>
+                      <w:lang w:val="pt-BR"/>
+                    </w:rPr>
+                    <m:t>0</m:t>
+                  </m:r>
+                </m:sub>
+              </m:sSub>
+            </m:num>
+            <m:den>
+              <m:acc>
+                <m:accPr>
+                  <m:chr m:val="̇"/>
+                  <m:ctrlPr>
+                    <w:rPr>
+                      <w:rFonts w:ascii="Cambria Math" w:eastAsiaTheme="minorEastAsia" w:hAnsi="Cambria Math"/>
+                      <w:i/>
+                      <w:iCs/>
+                    </w:rPr>
+                  </m:ctrlPr>
+                </m:accPr>
+                <m:e>
+                  <m:d>
+                    <m:dPr>
+                      <m:begChr m:val="|"/>
+                      <m:endChr m:val="|"/>
+                      <m:ctrlPr>
+                        <w:rPr>
+                          <w:rFonts w:ascii="Cambria Math" w:eastAsiaTheme="minorEastAsia" w:hAnsi="Cambria Math"/>
+                          <w:i/>
+                          <w:iCs/>
+                        </w:rPr>
+                      </m:ctrlPr>
+                    </m:dPr>
+                    <m:e>
+                      <m:acc>
+                        <m:accPr>
+                          <m:chr m:val="̇"/>
+                          <m:ctrlPr>
+                            <w:rPr>
+                              <w:rFonts w:ascii="Cambria Math" w:eastAsiaTheme="minorEastAsia" w:hAnsi="Cambria Math"/>
+                              <w:i/>
+                              <w:iCs/>
+                            </w:rPr>
+                          </m:ctrlPr>
+                        </m:accPr>
+                        <m:e>
+                          <m:r>
+                            <w:rPr>
+                              <w:rFonts w:ascii="Cambria Math" w:eastAsiaTheme="minorEastAsia" w:hAnsi="Cambria Math"/>
+                            </w:rPr>
+                            <m:t>F</m:t>
+                          </m:r>
+                        </m:e>
+                      </m:acc>
+                    </m:e>
+                  </m:d>
+                </m:e>
+              </m:acc>
+              <m:r>
+                <w:rPr>
+                  <w:rFonts w:ascii="Cambria Math" w:hAnsi="Cambria Math"/>
+                  <w:lang w:val="pt-BR"/>
+                </w:rPr>
+                <m:t>β</m:t>
+              </m:r>
+              <m:sSup>
+                <m:sSupPr>
+                  <m:ctrlPr>
+                    <w:rPr>
+                      <w:rFonts w:ascii="Cambria Math" w:hAnsi="Cambria Math"/>
+                      <w:i/>
+                      <w:iCs/>
+                    </w:rPr>
+                  </m:ctrlPr>
+                </m:sSupPr>
+                <m:e>
+                  <m:r>
+                    <w:rPr>
+                      <w:rFonts w:ascii="Cambria Math" w:hAnsi="Cambria Math"/>
+                      <w:lang w:val="pt-BR"/>
+                    </w:rPr>
+                    <m:t>x</m:t>
+                  </m:r>
+                </m:e>
+                <m:sup>
+                  <m:r>
+                    <m:rPr>
+                      <m:sty m:val="p"/>
+                    </m:rPr>
+                    <w:rPr>
+                      <w:rFonts w:ascii="Cambria Math" w:hAnsi="Cambria Math"/>
+                      <w:lang w:val="pt-BR"/>
+                    </w:rPr>
+                    <m:t>‡</m:t>
+                  </m:r>
+                </m:sup>
+              </m:sSup>
+            </m:den>
+          </m:f>
+          <m:d>
+            <m:dPr>
+              <m:ctrlPr>
+                <w:rPr>
+                  <w:rFonts w:ascii="Cambria Math" w:hAnsi="Cambria Math"/>
+                  <w:i/>
+                </w:rPr>
+              </m:ctrlPr>
+            </m:dPr>
+            <m:e>
+              <m:sSup>
+                <m:sSupPr>
+                  <m:ctrlPr>
+                    <w:rPr>
+                      <w:rFonts w:ascii="Cambria Math" w:hAnsi="Cambria Math"/>
+                      <w:i/>
+                      <w:iCs/>
+                    </w:rPr>
+                  </m:ctrlPr>
+                </m:sSupPr>
+                <m:e>
+                  <m:r>
+                    <w:rPr>
+                      <w:rFonts w:ascii="Cambria Math" w:hAnsi="Cambria Math"/>
+                      <w:lang w:val="pt-BR"/>
+                    </w:rPr>
+                    <m:t>e</m:t>
+                  </m:r>
+                </m:e>
+                <m:sup>
+                  <m:r>
+                    <w:rPr>
+                      <w:rFonts w:ascii="Cambria Math" w:hAnsi="Cambria Math"/>
+                      <w:lang w:val="pt-BR"/>
+                    </w:rPr>
+                    <m:t>-</m:t>
+                  </m:r>
+                  <m:r>
+                    <w:rPr>
+                      <w:rFonts w:ascii="Cambria Math" w:hAnsi="Cambria Math"/>
+                      <w:lang w:val="pt-BR"/>
+                    </w:rPr>
+                    <m:t>β</m:t>
+                  </m:r>
+                  <m:sSup>
+                    <m:sSupPr>
+                      <m:ctrlPr>
+                        <w:rPr>
+                          <w:rFonts w:ascii="Cambria Math" w:hAnsi="Cambria Math"/>
+                          <w:i/>
+                          <w:iCs/>
+                        </w:rPr>
+                      </m:ctrlPr>
+                    </m:sSupPr>
+                    <m:e>
+                      <m:r>
+                        <w:rPr>
+                          <w:rFonts w:ascii="Cambria Math" w:hAnsi="Cambria Math"/>
+                          <w:lang w:val="pt-BR"/>
+                        </w:rPr>
+                        <m:t>x</m:t>
+                      </m:r>
+                    </m:e>
+                    <m:sup>
+                      <m:r>
+                        <m:rPr>
+                          <m:sty m:val="p"/>
+                        </m:rPr>
+                        <w:rPr>
+                          <w:rFonts w:ascii="Cambria Math" w:hAnsi="Cambria Math"/>
+                          <w:lang w:val="pt-BR"/>
+                        </w:rPr>
+                        <m:t>‡</m:t>
+                      </m:r>
+                    </m:sup>
+                  </m:sSup>
+                  <m:sSub>
+                    <m:sSubPr>
+                      <m:ctrlPr>
+                        <w:rPr>
+                          <w:rFonts w:ascii="Cambria Math" w:hAnsi="Cambria Math"/>
+                          <w:i/>
+                          <w:iCs/>
+                        </w:rPr>
+                      </m:ctrlPr>
+                    </m:sSubPr>
+                    <m:e>
+                      <m:r>
+                        <w:rPr>
+                          <w:rFonts w:ascii="Cambria Math" w:hAnsi="Cambria Math"/>
+                        </w:rPr>
+                        <m:t>F</m:t>
+                      </m:r>
+                    </m:e>
+                    <m:sub>
+                      <m:r>
+                        <w:rPr>
+                          <w:rFonts w:ascii="Cambria Math" w:hAnsi="Cambria Math"/>
+                        </w:rPr>
+                        <m:t>0</m:t>
+                      </m:r>
+                    </m:sub>
+                  </m:sSub>
+                </m:sup>
+              </m:sSup>
+              <m:r>
+                <w:rPr>
+                  <w:rFonts w:ascii="Cambria Math" w:hAnsi="Cambria Math"/>
+                </w:rPr>
+                <m:t>-</m:t>
+              </m:r>
+              <m:sSup>
+                <m:sSupPr>
+                  <m:ctrlPr>
+                    <w:rPr>
+                      <w:rFonts w:ascii="Cambria Math" w:hAnsi="Cambria Math"/>
+                      <w:i/>
+                      <w:iCs/>
+                    </w:rPr>
+                  </m:ctrlPr>
+                </m:sSupPr>
+                <m:e>
+                  <m:r>
+                    <w:rPr>
+                      <w:rFonts w:ascii="Cambria Math" w:hAnsi="Cambria Math"/>
+                      <w:lang w:val="pt-BR"/>
+                    </w:rPr>
+                    <m:t>e</m:t>
+                  </m:r>
+                </m:e>
+                <m:sup>
+                  <m:r>
+                    <w:rPr>
+                      <w:rFonts w:ascii="Cambria Math" w:hAnsi="Cambria Math"/>
+                      <w:lang w:val="pt-BR"/>
+                    </w:rPr>
+                    <m:t>-β</m:t>
+                  </m:r>
+                  <m:sSup>
+                    <m:sSupPr>
+                      <m:ctrlPr>
+                        <w:rPr>
+                          <w:rFonts w:ascii="Cambria Math" w:hAnsi="Cambria Math"/>
+                          <w:i/>
+                          <w:iCs/>
+                        </w:rPr>
+                      </m:ctrlPr>
+                    </m:sSupPr>
+                    <m:e>
+                      <m:r>
+                        <w:rPr>
+                          <w:rFonts w:ascii="Cambria Math" w:hAnsi="Cambria Math"/>
+                          <w:lang w:val="pt-BR"/>
+                        </w:rPr>
+                        <m:t>x</m:t>
+                      </m:r>
+                    </m:e>
+                    <m:sup>
+                      <m:r>
+                        <m:rPr>
+                          <m:sty m:val="p"/>
+                        </m:rPr>
+                        <w:rPr>
+                          <w:rFonts w:ascii="Cambria Math" w:hAnsi="Cambria Math"/>
+                          <w:lang w:val="pt-BR"/>
+                        </w:rPr>
+                        <m:t>‡</m:t>
+                      </m:r>
+                    </m:sup>
+                  </m:sSup>
+                  <m:r>
+                    <w:rPr>
+                      <w:rFonts w:ascii="Cambria Math" w:hAnsi="Cambria Math"/>
+                    </w:rPr>
+                    <m:t>F</m:t>
+                  </m:r>
+                </m:sup>
+              </m:sSup>
+            </m:e>
+          </m:d>
+        </m:oMath>
+      </m:oMathPara>
+    </w:p>
+    <w:p>
+      <w:pPr>
+        <w:rPr>
+          <w:rFonts w:eastAsiaTheme="minorEastAsia"/>
+        </w:rPr>
+      </w:pPr>
+    </w:p>
+    <w:p>
+      <w:pPr>
+        <w:rPr>
+          <w:rFonts w:eastAsiaTheme="minorEastAsia"/>
+        </w:rPr>
+      </w:pPr>
+      <m:oMathPara>
+        <m:oMath>
+          <m:sSub>
+            <m:sSubPr>
+              <m:ctrlPr>
+                <w:rPr>
+                  <w:rFonts w:ascii="Cambria Math" w:eastAsiaTheme="minorEastAsia" w:hAnsi="Cambria Math"/>
+                  <w:i/>
+                </w:rPr>
+              </m:ctrlPr>
+            </m:sSubPr>
+            <m:e>
+              <m:r>
+                <w:rPr>
+                  <w:rFonts w:ascii="Cambria Math" w:eastAsiaTheme="minorEastAsia" w:hAnsi="Cambria Math"/>
+                </w:rPr>
+                <m:t>p</m:t>
+              </m:r>
+            </m:e>
+            <m:sub>
+              <m:r>
+                <w:rPr>
+                  <w:rFonts w:ascii="Cambria Math" w:eastAsiaTheme="minorEastAsia" w:hAnsi="Cambria Math"/>
+                </w:rPr>
+                <m:t>R</m:t>
+              </m:r>
+            </m:sub>
+          </m:sSub>
+          <m:d>
+            <m:dPr>
+              <m:ctrlPr>
+                <w:rPr>
+                  <w:rFonts w:ascii="Cambria Math" w:eastAsiaTheme="minorEastAsia" w:hAnsi="Cambria Math"/>
+                  <w:i/>
+                </w:rPr>
+              </m:ctrlPr>
+            </m:dPr>
+            <m:e>
+              <m:r>
+                <w:rPr>
+                  <w:rFonts w:ascii="Cambria Math" w:eastAsiaTheme="minorEastAsia" w:hAnsi="Cambria Math"/>
+                </w:rPr>
+                <m:t>F</m:t>
+              </m:r>
+            </m:e>
+          </m:d>
+          <m:r>
+            <w:rPr>
+              <w:rFonts w:ascii="Cambria Math" w:eastAsiaTheme="minorEastAsia" w:hAnsi="Cambria Math"/>
+            </w:rPr>
+            <m:t>=</m:t>
+          </m:r>
+          <m:f>
+            <m:fPr>
+              <m:ctrlPr>
+                <w:rPr>
+                  <w:rFonts w:ascii="Cambria Math" w:hAnsi="Cambria Math"/>
+                  <w:i/>
+                </w:rPr>
+              </m:ctrlPr>
+            </m:fPr>
+            <m:num>
+              <m:sSub>
+                <m:sSubPr>
+                  <m:ctrlPr>
+                    <w:rPr>
+                      <w:rFonts w:ascii="Cambria Math" w:hAnsi="Cambria Math"/>
+                      <w:i/>
+                      <w:iCs/>
+                      <w:lang w:val="pt-BR"/>
+                    </w:rPr>
+                  </m:ctrlPr>
+                </m:sSubPr>
+                <m:e>
+                  <m:r>
+                    <w:rPr>
+                      <w:rFonts w:ascii="Cambria Math" w:hAnsi="Cambria Math"/>
+                      <w:lang w:val="pt-BR"/>
+                    </w:rPr>
+                    <m:t>k</m:t>
+                  </m:r>
+                </m:e>
+                <m:sub>
+                  <m:r>
+                    <w:rPr>
+                      <w:rFonts w:ascii="Cambria Math" w:hAnsi="Cambria Math"/>
+                      <w:lang w:val="pt-BR"/>
+                    </w:rPr>
+                    <m:t>0</m:t>
+                  </m:r>
+                </m:sub>
+              </m:sSub>
+              <m:sSup>
+                <m:sSupPr>
+                  <m:ctrlPr>
+                    <w:rPr>
+                      <w:rFonts w:ascii="Cambria Math" w:hAnsi="Cambria Math"/>
+                      <w:i/>
+                      <w:iCs/>
+                    </w:rPr>
+                  </m:ctrlPr>
+                </m:sSupPr>
+                <m:e>
+                  <m:r>
+                    <w:rPr>
+                      <w:rFonts w:ascii="Cambria Math" w:hAnsi="Cambria Math"/>
+                      <w:lang w:val="pt-BR"/>
+                    </w:rPr>
+                    <m:t>e</m:t>
+                  </m:r>
+                </m:e>
+                <m:sup>
+                  <m:r>
+                    <w:rPr>
+                      <w:rFonts w:ascii="Cambria Math" w:hAnsi="Cambria Math"/>
+                      <w:lang w:val="pt-BR"/>
+                    </w:rPr>
+                    <m:t>-βF</m:t>
+                  </m:r>
+                  <m:sSup>
+                    <m:sSupPr>
+                      <m:ctrlPr>
+                        <w:rPr>
+                          <w:rFonts w:ascii="Cambria Math" w:hAnsi="Cambria Math"/>
+                          <w:i/>
+                          <w:iCs/>
+                        </w:rPr>
+                      </m:ctrlPr>
+                    </m:sSupPr>
+                    <m:e>
+                      <m:r>
+                        <w:rPr>
+                          <w:rFonts w:ascii="Cambria Math" w:hAnsi="Cambria Math"/>
+                          <w:lang w:val="pt-BR"/>
+                        </w:rPr>
+                        <m:t>x</m:t>
+                      </m:r>
+                    </m:e>
+                    <m:sup>
+                      <m:r>
+                        <m:rPr>
+                          <m:sty m:val="p"/>
+                        </m:rPr>
+                        <w:rPr>
+                          <w:rFonts w:ascii="Cambria Math" w:hAnsi="Cambria Math"/>
+                          <w:lang w:val="pt-BR"/>
+                        </w:rPr>
+                        <m:t>‡</m:t>
+                      </m:r>
+                    </m:sup>
+                  </m:sSup>
+                </m:sup>
+              </m:sSup>
+            </m:num>
+            <m:den>
+              <m:acc>
+                <m:accPr>
+                  <m:chr m:val="̇"/>
+                  <m:ctrlPr>
+                    <w:rPr>
+                      <w:rFonts w:ascii="Cambria Math" w:eastAsiaTheme="minorEastAsia" w:hAnsi="Cambria Math"/>
+                      <w:i/>
+                      <w:iCs/>
+                    </w:rPr>
+                  </m:ctrlPr>
+                </m:accPr>
+                <m:e>
+                  <m:d>
+                    <m:dPr>
+                      <m:begChr m:val="|"/>
+                      <m:endChr m:val="|"/>
+                      <m:ctrlPr>
+                        <w:rPr>
+                          <w:rFonts w:ascii="Cambria Math" w:eastAsiaTheme="minorEastAsia" w:hAnsi="Cambria Math"/>
+                          <w:i/>
+                          <w:iCs/>
+                        </w:rPr>
+                      </m:ctrlPr>
+                    </m:dPr>
+                    <m:e>
+                      <m:acc>
+                        <m:accPr>
+                          <m:chr m:val="̇"/>
+                          <m:ctrlPr>
+                            <w:rPr>
+                              <w:rFonts w:ascii="Cambria Math" w:eastAsiaTheme="minorEastAsia" w:hAnsi="Cambria Math"/>
+                              <w:i/>
+                              <w:iCs/>
+                            </w:rPr>
+                          </m:ctrlPr>
+                        </m:accPr>
+                        <m:e>
+                          <m:r>
+                            <w:rPr>
+                              <w:rFonts w:ascii="Cambria Math" w:eastAsiaTheme="minorEastAsia" w:hAnsi="Cambria Math"/>
+                            </w:rPr>
+                            <m:t>F</m:t>
+                          </m:r>
+                        </m:e>
+                      </m:acc>
+                    </m:e>
+                  </m:d>
+                </m:e>
+              </m:acc>
+            </m:den>
+          </m:f>
+          <m:func>
+            <m:funcPr>
+              <m:ctrlPr>
+                <w:rPr>
+                  <w:rFonts w:ascii="Cambria Math" w:eastAsiaTheme="minorEastAsia" w:hAnsi="Cambria Math"/>
+                  <w:i/>
+                </w:rPr>
+              </m:ctrlPr>
+            </m:funcPr>
+            <m:fName>
+              <m:r>
+                <m:rPr>
+                  <m:sty m:val="p"/>
+                </m:rPr>
+                <w:rPr>
+                  <w:rFonts w:ascii="Cambria Math" w:eastAsiaTheme="minorEastAsia" w:hAnsi="Cambria Math"/>
+                </w:rPr>
+                <m:t>exp</m:t>
+              </m:r>
+            </m:fName>
+            <m:e>
+              <m:d>
+                <m:dPr>
+                  <m:ctrlPr>
+                    <w:rPr>
+                      <w:rFonts w:ascii="Cambria Math" w:eastAsiaTheme="minorEastAsia" w:hAnsi="Cambria Math"/>
+                      <w:i/>
+                    </w:rPr>
+                  </m:ctrlPr>
+                </m:dPr>
+                <m:e>
+                  <m:r>
+                    <w:rPr>
+                      <w:rFonts w:ascii="Cambria Math" w:eastAsiaTheme="minorEastAsia" w:hAnsi="Cambria Math"/>
+                    </w:rPr>
+                    <m:t>-</m:t>
+                  </m:r>
+                  <m:f>
+                    <m:fPr>
+                      <m:ctrlPr>
+                        <w:rPr>
+                          <w:rFonts w:ascii="Cambria Math" w:hAnsi="Cambria Math"/>
+                          <w:i/>
+                        </w:rPr>
+                      </m:ctrlPr>
+                    </m:fPr>
+                    <m:num>
+                      <m:sSub>
+                        <m:sSubPr>
+                          <m:ctrlPr>
+                            <w:rPr>
+                              <w:rFonts w:ascii="Cambria Math" w:hAnsi="Cambria Math"/>
+                              <w:i/>
+                              <w:iCs/>
+                              <w:lang w:val="pt-BR"/>
+                            </w:rPr>
+                          </m:ctrlPr>
+                        </m:sSubPr>
+                        <m:e>
+                          <m:r>
+                            <w:rPr>
+                              <w:rFonts w:ascii="Cambria Math" w:hAnsi="Cambria Math"/>
+                              <w:lang w:val="pt-BR"/>
+                            </w:rPr>
+                            <m:t>k</m:t>
+                          </m:r>
+                        </m:e>
+                        <m:sub>
+                          <m:r>
+                            <w:rPr>
+                              <w:rFonts w:ascii="Cambria Math" w:hAnsi="Cambria Math"/>
+                              <w:lang w:val="pt-BR"/>
+                            </w:rPr>
+                            <m:t>0</m:t>
+                          </m:r>
+                        </m:sub>
+                      </m:sSub>
+                    </m:num>
+                    <m:den>
+                      <m:acc>
+                        <m:accPr>
+                          <m:chr m:val="̇"/>
+                          <m:ctrlPr>
+                            <w:rPr>
+                              <w:rFonts w:ascii="Cambria Math" w:eastAsiaTheme="minorEastAsia" w:hAnsi="Cambria Math"/>
+                              <w:i/>
+                              <w:iCs/>
+                            </w:rPr>
+                          </m:ctrlPr>
+                        </m:accPr>
+                        <m:e>
+                          <m:d>
+                            <m:dPr>
+                              <m:begChr m:val="|"/>
+                              <m:endChr m:val="|"/>
+                              <m:ctrlPr>
+                                <w:rPr>
+                                  <w:rFonts w:ascii="Cambria Math" w:eastAsiaTheme="minorEastAsia" w:hAnsi="Cambria Math"/>
+                                  <w:i/>
+                                  <w:iCs/>
+                                </w:rPr>
+                              </m:ctrlPr>
+                            </m:dPr>
+                            <m:e>
+                              <m:acc>
+                                <m:accPr>
+                                  <m:chr m:val="̇"/>
+                                  <m:ctrlPr>
+                                    <w:rPr>
+                                      <w:rFonts w:ascii="Cambria Math" w:eastAsiaTheme="minorEastAsia" w:hAnsi="Cambria Math"/>
+                                      <w:i/>
+                                      <w:iCs/>
+                                    </w:rPr>
+                                  </m:ctrlPr>
+                                </m:accPr>
+                                <m:e>
+                                  <m:r>
+                                    <w:rPr>
+                                      <w:rFonts w:ascii="Cambria Math" w:eastAsiaTheme="minorEastAsia" w:hAnsi="Cambria Math"/>
+                                    </w:rPr>
+                                    <m:t>F</m:t>
+                                  </m:r>
+                                </m:e>
+                              </m:acc>
+                            </m:e>
+                          </m:d>
+                        </m:e>
+                      </m:acc>
+                      <m:r>
+                        <w:rPr>
+                          <w:rFonts w:ascii="Cambria Math" w:hAnsi="Cambria Math"/>
+                          <w:lang w:val="pt-BR"/>
+                        </w:rPr>
+                        <m:t>β</m:t>
+                      </m:r>
+                      <m:sSup>
+                        <m:sSupPr>
+                          <m:ctrlPr>
+                            <w:rPr>
+                              <w:rFonts w:ascii="Cambria Math" w:hAnsi="Cambria Math"/>
+                              <w:i/>
+                              <w:iCs/>
+                            </w:rPr>
+                          </m:ctrlPr>
+                        </m:sSupPr>
+                        <m:e>
+                          <m:r>
+                            <w:rPr>
+                              <w:rFonts w:ascii="Cambria Math" w:hAnsi="Cambria Math"/>
+                              <w:lang w:val="pt-BR"/>
+                            </w:rPr>
+                            <m:t>x</m:t>
+                          </m:r>
+                        </m:e>
+                        <m:sup>
+                          <m:r>
+                            <m:rPr>
+                              <m:sty m:val="p"/>
+                            </m:rPr>
+                            <w:rPr>
+                              <w:rFonts w:ascii="Cambria Math" w:hAnsi="Cambria Math"/>
+                              <w:lang w:val="pt-BR"/>
+                            </w:rPr>
+                            <m:t>‡</m:t>
+                          </m:r>
+                        </m:sup>
+                      </m:sSup>
+                    </m:den>
+                  </m:f>
+                  <m:d>
+                    <m:dPr>
+                      <m:ctrlPr>
+                        <w:rPr>
+                          <w:rFonts w:ascii="Cambria Math" w:hAnsi="Cambria Math"/>
+                          <w:i/>
+                        </w:rPr>
+                      </m:ctrlPr>
+                    </m:dPr>
+                    <m:e>
+                      <m:sSup>
+                        <m:sSupPr>
+                          <m:ctrlPr>
+                            <w:rPr>
+                              <w:rFonts w:ascii="Cambria Math" w:hAnsi="Cambria Math"/>
+                              <w:i/>
+                              <w:iCs/>
+                            </w:rPr>
+                          </m:ctrlPr>
+                        </m:sSupPr>
+                        <m:e>
+                          <m:r>
+                            <w:rPr>
+                              <w:rFonts w:ascii="Cambria Math" w:hAnsi="Cambria Math"/>
+                              <w:lang w:val="pt-BR"/>
+                            </w:rPr>
+                            <m:t>e</m:t>
+                          </m:r>
+                        </m:e>
+                        <m:sup>
+                          <m:r>
+                            <w:rPr>
+                              <w:rFonts w:ascii="Cambria Math" w:hAnsi="Cambria Math"/>
+                              <w:lang w:val="pt-BR"/>
+                            </w:rPr>
+                            <m:t>-β</m:t>
+                          </m:r>
+                          <m:sSup>
+                            <m:sSupPr>
+                              <m:ctrlPr>
+                                <w:rPr>
+                                  <w:rFonts w:ascii="Cambria Math" w:hAnsi="Cambria Math"/>
+                                  <w:i/>
+                                  <w:iCs/>
+                                </w:rPr>
+                              </m:ctrlPr>
+                            </m:sSupPr>
+                            <m:e>
+                              <m:r>
+                                <w:rPr>
+                                  <w:rFonts w:ascii="Cambria Math" w:hAnsi="Cambria Math"/>
+                                  <w:lang w:val="pt-BR"/>
+                                </w:rPr>
+                                <m:t>x</m:t>
+                              </m:r>
+                            </m:e>
+                            <m:sup>
+                              <m:r>
+                                <m:rPr>
+                                  <m:sty m:val="p"/>
+                                </m:rPr>
+                                <w:rPr>
+                                  <w:rFonts w:ascii="Cambria Math" w:hAnsi="Cambria Math"/>
+                                  <w:lang w:val="pt-BR"/>
+                                </w:rPr>
+                                <m:t>‡</m:t>
+                              </m:r>
+                            </m:sup>
+                          </m:sSup>
+                          <m:r>
+                            <w:rPr>
+                              <w:rFonts w:ascii="Cambria Math" w:hAnsi="Cambria Math"/>
+                            </w:rPr>
+                            <m:t>F</m:t>
+                          </m:r>
+                        </m:sup>
+                      </m:sSup>
+                      <m:r>
+                        <w:rPr>
+                          <w:rFonts w:ascii="Cambria Math" w:hAnsi="Cambria Math"/>
+                        </w:rPr>
+                        <m:t>-</m:t>
+                      </m:r>
+                      <m:sSup>
+                        <m:sSupPr>
+                          <m:ctrlPr>
+                            <w:rPr>
+                              <w:rFonts w:ascii="Cambria Math" w:hAnsi="Cambria Math"/>
+                              <w:i/>
+                              <w:iCs/>
+                            </w:rPr>
+                          </m:ctrlPr>
+                        </m:sSupPr>
+                        <m:e>
+                          <m:r>
+                            <w:rPr>
+                              <w:rFonts w:ascii="Cambria Math" w:hAnsi="Cambria Math"/>
+                              <w:lang w:val="pt-BR"/>
+                            </w:rPr>
+                            <m:t>e</m:t>
+                          </m:r>
+                        </m:e>
+                        <m:sup>
+                          <m:r>
+                            <w:rPr>
+                              <w:rFonts w:ascii="Cambria Math" w:hAnsi="Cambria Math"/>
+                              <w:lang w:val="pt-BR"/>
+                            </w:rPr>
+                            <m:t>-</m:t>
+                          </m:r>
+                          <m:r>
+                            <w:rPr>
+                              <w:rFonts w:ascii="Cambria Math" w:hAnsi="Cambria Math"/>
+                              <w:lang w:val="pt-BR"/>
+                            </w:rPr>
+                            <m:t>β</m:t>
+                          </m:r>
+                          <m:sSup>
+                            <m:sSupPr>
+                              <m:ctrlPr>
+                                <w:rPr>
+                                  <w:rFonts w:ascii="Cambria Math" w:hAnsi="Cambria Math"/>
+                                  <w:i/>
+                                  <w:iCs/>
+                                </w:rPr>
+                              </m:ctrlPr>
+                            </m:sSupPr>
+                            <m:e>
+                              <m:r>
+                                <w:rPr>
+                                  <w:rFonts w:ascii="Cambria Math" w:hAnsi="Cambria Math"/>
+                                  <w:lang w:val="pt-BR"/>
+                                </w:rPr>
+                                <m:t>x</m:t>
+                              </m:r>
+                            </m:e>
+                            <m:sup>
+                              <m:r>
+                                <m:rPr>
+                                  <m:sty m:val="p"/>
+                                </m:rPr>
+                                <w:rPr>
+                                  <w:rFonts w:ascii="Cambria Math" w:hAnsi="Cambria Math"/>
+                                  <w:lang w:val="pt-BR"/>
+                                </w:rPr>
+                                <m:t>‡</m:t>
+                              </m:r>
+                            </m:sup>
+                          </m:sSup>
+                          <m:sSub>
+                            <m:sSubPr>
+                              <m:ctrlPr>
+                                <w:rPr>
+                                  <w:rFonts w:ascii="Cambria Math" w:hAnsi="Cambria Math"/>
+                                  <w:i/>
+                                  <w:iCs/>
+                                </w:rPr>
+                              </m:ctrlPr>
+                            </m:sSubPr>
+                            <m:e>
+                              <m:r>
+                                <w:rPr>
+                                  <w:rFonts w:ascii="Cambria Math" w:hAnsi="Cambria Math"/>
+                                </w:rPr>
+                                <m:t>F</m:t>
+                              </m:r>
+                            </m:e>
+                            <m:sub>
+                              <m:r>
+                                <w:rPr>
+                                  <w:rFonts w:ascii="Cambria Math" w:hAnsi="Cambria Math"/>
+                                </w:rPr>
+                                <m:t>0</m:t>
+                              </m:r>
+                            </m:sub>
+                          </m:sSub>
+                        </m:sup>
+                      </m:sSup>
+                    </m:e>
+                  </m:d>
+                </m:e>
+              </m:d>
+            </m:e>
+          </m:func>
+        </m:oMath>
+      </m:oMathPara>
+    </w:p>
+    <w:p>
+      <w:pPr>
+        <w:rPr>
+          <w:rFonts w:eastAsiaTheme="minorEastAsia"/>
+        </w:rPr>
+      </w:pPr>
+    </w:p>
+    <w:p>
+      <w:pPr>
+        <w:rPr>
+          <w:rFonts w:eastAsiaTheme="minorEastAsia"/>
+        </w:rPr>
+      </w:pPr>
+      <w:r>
+        <w:rPr>
+          <w:rFonts w:eastAsiaTheme="minorEastAsia"/>
+        </w:rPr>
+        <w:t xml:space="preserve">In practice, even </w:t>
+      </w:r>
+      <w:r>
+        <w:rPr>
+          <w:rFonts w:eastAsiaTheme="minorEastAsia"/>
+        </w:rPr>
+        <w:t>in the case of a late rip, the last exponential</w:t>
+      </w:r>
+      <w:r>
+        <w:rPr>
+          <w:rFonts w:eastAsiaTheme="minorEastAsia"/>
+        </w:rPr>
+        <w:t xml:space="preserve"> is very close to </w:t>
+      </w:r>
+      <w:r>
+        <w:rPr>
+          <w:rFonts w:eastAsiaTheme="minorEastAsia"/>
+        </w:rPr>
+        <w:t>zero</w:t>
+      </w:r>
+      <w:r>
+        <w:rPr>
+          <w:rFonts w:eastAsiaTheme="minorEastAsia"/>
+        </w:rPr>
+        <w:t>, so</w:t>
+      </w:r>
+    </w:p>
+    <w:p>
+      <w:pPr>
+        <w:rPr>
+          <w:rFonts w:eastAsiaTheme="minorEastAsia"/>
+        </w:rPr>
+      </w:pPr>
+      <m:oMathPara>
+        <m:oMath>
+          <m:sSub>
+            <m:sSubPr>
+              <m:ctrlPr>
+                <w:rPr>
+                  <w:rFonts w:ascii="Cambria Math" w:eastAsiaTheme="minorEastAsia" w:hAnsi="Cambria Math"/>
+                  <w:i/>
+                </w:rPr>
+              </m:ctrlPr>
+            </m:sSubPr>
+            <m:e>
+              <m:r>
+                <w:rPr>
+                  <w:rFonts w:ascii="Cambria Math" w:eastAsiaTheme="minorEastAsia" w:hAnsi="Cambria Math"/>
+                </w:rPr>
+                <m:t>p</m:t>
+              </m:r>
+            </m:e>
+            <m:sub>
+              <m:r>
+                <w:rPr>
+                  <w:rFonts w:ascii="Cambria Math" w:eastAsiaTheme="minorEastAsia" w:hAnsi="Cambria Math"/>
+                </w:rPr>
+                <m:t>R</m:t>
+              </m:r>
+            </m:sub>
+          </m:sSub>
+          <m:d>
+            <m:dPr>
+              <m:ctrlPr>
+                <w:rPr>
+                  <w:rFonts w:ascii="Cambria Math" w:eastAsiaTheme="minorEastAsia" w:hAnsi="Cambria Math"/>
+                  <w:i/>
+                </w:rPr>
+              </m:ctrlPr>
+            </m:dPr>
+            <m:e>
+              <m:r>
+                <w:rPr>
+                  <w:rFonts w:ascii="Cambria Math" w:eastAsiaTheme="minorEastAsia" w:hAnsi="Cambria Math"/>
+                </w:rPr>
+                <m:t>F</m:t>
+              </m:r>
+            </m:e>
+          </m:d>
+          <m:r>
+            <w:rPr>
+              <w:rFonts w:ascii="Cambria Math" w:eastAsiaTheme="minorEastAsia" w:hAnsi="Cambria Math"/>
+            </w:rPr>
+            <m:t>=</m:t>
+          </m:r>
+          <m:f>
+            <m:fPr>
+              <m:ctrlPr>
+                <w:rPr>
+                  <w:rFonts w:ascii="Cambria Math" w:hAnsi="Cambria Math"/>
+                  <w:i/>
+                </w:rPr>
+              </m:ctrlPr>
+            </m:fPr>
+            <m:num>
+              <m:sSub>
+                <m:sSubPr>
+                  <m:ctrlPr>
+                    <w:rPr>
+                      <w:rFonts w:ascii="Cambria Math" w:hAnsi="Cambria Math"/>
+                      <w:i/>
+                      <w:iCs/>
+                      <w:lang w:val="pt-BR"/>
+                    </w:rPr>
+                  </m:ctrlPr>
+                </m:sSubPr>
+                <m:e>
+                  <m:r>
+                    <w:rPr>
+                      <w:rFonts w:ascii="Cambria Math" w:hAnsi="Cambria Math"/>
+                      <w:lang w:val="pt-BR"/>
+                    </w:rPr>
+                    <m:t>k</m:t>
+                  </m:r>
+                </m:e>
+                <m:sub>
+                  <m:r>
+                    <w:rPr>
+                      <w:rFonts w:ascii="Cambria Math" w:hAnsi="Cambria Math"/>
+                      <w:lang w:val="pt-BR"/>
+                    </w:rPr>
+                    <m:t>0</m:t>
+                  </m:r>
+                </m:sub>
+              </m:sSub>
+              <m:sSup>
+                <m:sSupPr>
+                  <m:ctrlPr>
+                    <w:rPr>
+                      <w:rFonts w:ascii="Cambria Math" w:hAnsi="Cambria Math"/>
+                      <w:i/>
+                      <w:iCs/>
+                    </w:rPr>
+                  </m:ctrlPr>
+                </m:sSupPr>
+                <m:e>
+                  <m:r>
+                    <w:rPr>
+                      <w:rFonts w:ascii="Cambria Math" w:hAnsi="Cambria Math"/>
+                      <w:lang w:val="pt-BR"/>
+                    </w:rPr>
+                    <m:t>e</m:t>
+                  </m:r>
+                </m:e>
+                <m:sup>
+                  <m:r>
+                    <w:rPr>
+                      <w:rFonts w:ascii="Cambria Math" w:hAnsi="Cambria Math"/>
+                      <w:lang w:val="pt-BR"/>
+                    </w:rPr>
+                    <m:t>-βF</m:t>
+                  </m:r>
+                  <m:sSup>
+                    <m:sSupPr>
+                      <m:ctrlPr>
+                        <w:rPr>
+                          <w:rFonts w:ascii="Cambria Math" w:hAnsi="Cambria Math"/>
+                          <w:i/>
+                          <w:iCs/>
+                        </w:rPr>
+                      </m:ctrlPr>
+                    </m:sSupPr>
+                    <m:e>
+                      <m:r>
+                        <w:rPr>
+                          <w:rFonts w:ascii="Cambria Math" w:hAnsi="Cambria Math"/>
+                          <w:lang w:val="pt-BR"/>
+                        </w:rPr>
+                        <m:t>x</m:t>
+                      </m:r>
+                    </m:e>
+                    <m:sup>
+                      <m:r>
+                        <m:rPr>
+                          <m:sty m:val="p"/>
+                        </m:rPr>
+                        <w:rPr>
+                          <w:rFonts w:ascii="Cambria Math" w:hAnsi="Cambria Math"/>
+                          <w:lang w:val="pt-BR"/>
+                        </w:rPr>
+                        <m:t>‡</m:t>
+                      </m:r>
+                    </m:sup>
+                  </m:sSup>
+                </m:sup>
+              </m:sSup>
+            </m:num>
+            <m:den>
+              <m:acc>
+                <m:accPr>
+                  <m:chr m:val="̇"/>
+                  <m:ctrlPr>
+                    <w:rPr>
+                      <w:rFonts w:ascii="Cambria Math" w:eastAsiaTheme="minorEastAsia" w:hAnsi="Cambria Math"/>
+                      <w:i/>
+                      <w:iCs/>
+                    </w:rPr>
+                  </m:ctrlPr>
+                </m:accPr>
+                <m:e>
+                  <m:d>
+                    <m:dPr>
+                      <m:begChr m:val="|"/>
+                      <m:endChr m:val="|"/>
+                      <m:ctrlPr>
+                        <w:rPr>
+                          <w:rFonts w:ascii="Cambria Math" w:eastAsiaTheme="minorEastAsia" w:hAnsi="Cambria Math"/>
+                          <w:i/>
+                          <w:iCs/>
+                        </w:rPr>
+                      </m:ctrlPr>
+                    </m:dPr>
+                    <m:e>
+                      <m:acc>
+                        <m:accPr>
+                          <m:chr m:val="̇"/>
+                          <m:ctrlPr>
+                            <w:rPr>
+                              <w:rFonts w:ascii="Cambria Math" w:eastAsiaTheme="minorEastAsia" w:hAnsi="Cambria Math"/>
+                              <w:i/>
+                              <w:iCs/>
+                            </w:rPr>
+                          </m:ctrlPr>
+                        </m:accPr>
+                        <m:e>
+                          <m:r>
+                            <w:rPr>
+                              <w:rFonts w:ascii="Cambria Math" w:eastAsiaTheme="minorEastAsia" w:hAnsi="Cambria Math"/>
+                            </w:rPr>
+                            <m:t>F</m:t>
+                          </m:r>
+                        </m:e>
+                      </m:acc>
+                    </m:e>
+                  </m:d>
+                </m:e>
+              </m:acc>
+            </m:den>
+          </m:f>
+          <m:func>
+            <m:funcPr>
+              <m:ctrlPr>
+                <w:rPr>
+                  <w:rFonts w:ascii="Cambria Math" w:eastAsiaTheme="minorEastAsia" w:hAnsi="Cambria Math"/>
+                  <w:i/>
+                </w:rPr>
+              </m:ctrlPr>
+            </m:funcPr>
+            <m:fName>
+              <m:r>
+                <m:rPr>
+                  <m:sty m:val="p"/>
+                </m:rPr>
+                <w:rPr>
+                  <w:rFonts w:ascii="Cambria Math" w:eastAsiaTheme="minorEastAsia" w:hAnsi="Cambria Math"/>
+                </w:rPr>
+                <m:t>exp</m:t>
+              </m:r>
+            </m:fName>
+            <m:e>
+              <m:d>
+                <m:dPr>
+                  <m:ctrlPr>
+                    <w:rPr>
+                      <w:rFonts w:ascii="Cambria Math" w:eastAsiaTheme="minorEastAsia" w:hAnsi="Cambria Math"/>
+                      <w:i/>
+                    </w:rPr>
+                  </m:ctrlPr>
+                </m:dPr>
+                <m:e>
+                  <m:r>
+                    <w:rPr>
+                      <w:rFonts w:ascii="Cambria Math" w:eastAsiaTheme="minorEastAsia" w:hAnsi="Cambria Math"/>
+                    </w:rPr>
+                    <m:t>-</m:t>
+                  </m:r>
+                  <m:f>
+                    <m:fPr>
+                      <m:ctrlPr>
+                        <w:rPr>
+                          <w:rFonts w:ascii="Cambria Math" w:hAnsi="Cambria Math"/>
+                          <w:i/>
+                        </w:rPr>
+                      </m:ctrlPr>
+                    </m:fPr>
+                    <m:num>
+                      <m:sSub>
+                        <m:sSubPr>
+                          <m:ctrlPr>
+                            <w:rPr>
+                              <w:rFonts w:ascii="Cambria Math" w:hAnsi="Cambria Math"/>
+                              <w:i/>
+                              <w:iCs/>
+                              <w:lang w:val="pt-BR"/>
+                            </w:rPr>
+                          </m:ctrlPr>
+                        </m:sSubPr>
+                        <m:e>
+                          <m:r>
+                            <w:rPr>
+                              <w:rFonts w:ascii="Cambria Math" w:hAnsi="Cambria Math"/>
+                              <w:lang w:val="pt-BR"/>
+                            </w:rPr>
+                            <m:t>k</m:t>
+                          </m:r>
+                        </m:e>
+                        <m:sub>
+                          <m:r>
+                            <w:rPr>
+                              <w:rFonts w:ascii="Cambria Math" w:hAnsi="Cambria Math"/>
+                              <w:lang w:val="pt-BR"/>
+                            </w:rPr>
+                            <m:t>0</m:t>
+                          </m:r>
+                        </m:sub>
+                      </m:sSub>
+                    </m:num>
+                    <m:den>
+                      <m:acc>
+                        <m:accPr>
+                          <m:chr m:val="̇"/>
+                          <m:ctrlPr>
+                            <w:rPr>
+                              <w:rFonts w:ascii="Cambria Math" w:eastAsiaTheme="minorEastAsia" w:hAnsi="Cambria Math"/>
+                              <w:i/>
+                              <w:iCs/>
+                            </w:rPr>
+                          </m:ctrlPr>
+                        </m:accPr>
+                        <m:e>
+                          <m:d>
+                            <m:dPr>
+                              <m:begChr m:val="|"/>
+                              <m:endChr m:val="|"/>
+                              <m:ctrlPr>
+                                <w:rPr>
+                                  <w:rFonts w:ascii="Cambria Math" w:eastAsiaTheme="minorEastAsia" w:hAnsi="Cambria Math"/>
+                                  <w:i/>
+                                  <w:iCs/>
+                                </w:rPr>
+                              </m:ctrlPr>
+                            </m:dPr>
+                            <m:e>
+                              <m:acc>
+                                <m:accPr>
+                                  <m:chr m:val="̇"/>
+                                  <m:ctrlPr>
+                                    <w:rPr>
+                                      <w:rFonts w:ascii="Cambria Math" w:eastAsiaTheme="minorEastAsia" w:hAnsi="Cambria Math"/>
+                                      <w:i/>
+                                      <w:iCs/>
+                                    </w:rPr>
+                                  </m:ctrlPr>
+                                </m:accPr>
+                                <m:e>
+                                  <m:r>
+                                    <w:rPr>
+                                      <w:rFonts w:ascii="Cambria Math" w:eastAsiaTheme="minorEastAsia" w:hAnsi="Cambria Math"/>
+                                    </w:rPr>
+                                    <m:t>F</m:t>
+                                  </m:r>
+                                </m:e>
+                              </m:acc>
+                            </m:e>
+                          </m:d>
+                        </m:e>
+                      </m:acc>
+                      <m:r>
+                        <w:rPr>
+                          <w:rFonts w:ascii="Cambria Math" w:hAnsi="Cambria Math"/>
+                          <w:lang w:val="pt-BR"/>
+                        </w:rPr>
+                        <m:t>β</m:t>
+                      </m:r>
+                      <m:sSup>
+                        <m:sSupPr>
+                          <m:ctrlPr>
+                            <w:rPr>
+                              <w:rFonts w:ascii="Cambria Math" w:hAnsi="Cambria Math"/>
+                              <w:i/>
+                              <w:iCs/>
+                            </w:rPr>
+                          </m:ctrlPr>
+                        </m:sSupPr>
+                        <m:e>
+                          <m:r>
+                            <w:rPr>
+                              <w:rFonts w:ascii="Cambria Math" w:hAnsi="Cambria Math"/>
+                              <w:lang w:val="pt-BR"/>
+                            </w:rPr>
+                            <m:t>x</m:t>
+                          </m:r>
+                        </m:e>
+                        <m:sup>
+                          <m:r>
+                            <m:rPr>
+                              <m:sty m:val="p"/>
+                            </m:rPr>
+                            <w:rPr>
+                              <w:rFonts w:ascii="Cambria Math" w:hAnsi="Cambria Math"/>
+                              <w:lang w:val="pt-BR"/>
+                            </w:rPr>
+                            <m:t>‡</m:t>
+                          </m:r>
+                        </m:sup>
+                      </m:sSup>
+                    </m:den>
+                  </m:f>
+                  <m:sSup>
+                    <m:sSupPr>
+                      <m:ctrlPr>
+                        <w:rPr>
+                          <w:rFonts w:ascii="Cambria Math" w:hAnsi="Cambria Math"/>
+                          <w:i/>
+                          <w:iCs/>
+                        </w:rPr>
+                      </m:ctrlPr>
+                    </m:sSupPr>
+                    <m:e>
+                      <m:r>
+                        <w:rPr>
+                          <w:rFonts w:ascii="Cambria Math" w:hAnsi="Cambria Math"/>
+                          <w:lang w:val="pt-BR"/>
+                        </w:rPr>
+                        <m:t>e</m:t>
+                      </m:r>
+                    </m:e>
+                    <m:sup>
+                      <m:r>
+                        <w:rPr>
+                          <w:rFonts w:ascii="Cambria Math" w:hAnsi="Cambria Math"/>
+                          <w:lang w:val="pt-BR"/>
+                        </w:rPr>
+                        <m:t>-β</m:t>
+                      </m:r>
+                      <m:sSup>
+                        <m:sSupPr>
+                          <m:ctrlPr>
+                            <w:rPr>
+                              <w:rFonts w:ascii="Cambria Math" w:hAnsi="Cambria Math"/>
+                              <w:i/>
+                              <w:iCs/>
+                            </w:rPr>
+                          </m:ctrlPr>
+                        </m:sSupPr>
+                        <m:e>
+                          <m:r>
+                            <w:rPr>
+                              <w:rFonts w:ascii="Cambria Math" w:hAnsi="Cambria Math"/>
+                              <w:lang w:val="pt-BR"/>
+                            </w:rPr>
+                            <m:t>x</m:t>
+                          </m:r>
+                        </m:e>
+                        <m:sup>
+                          <m:r>
+                            <m:rPr>
+                              <m:sty m:val="p"/>
+                            </m:rPr>
+                            <w:rPr>
+                              <w:rFonts w:ascii="Cambria Math" w:hAnsi="Cambria Math"/>
+                              <w:lang w:val="pt-BR"/>
+                            </w:rPr>
+                            <m:t>‡</m:t>
+                          </m:r>
+                        </m:sup>
+                      </m:sSup>
+                      <m:r>
+                        <w:rPr>
+                          <w:rFonts w:ascii="Cambria Math" w:hAnsi="Cambria Math"/>
+                        </w:rPr>
+                        <m:t>F</m:t>
+                      </m:r>
+                    </m:sup>
+                  </m:sSup>
+                </m:e>
+              </m:d>
+            </m:e>
+          </m:func>
+        </m:oMath>
+      </m:oMathPara>
+    </w:p>
+    <w:p>
+      <w:pPr>
+        <w:rPr>
+          <w:rFonts w:eastAsiaTheme="minorEastAsia"/>
+        </w:rPr>
+      </w:pPr>
+      <w:r>
+        <w:rPr>
+          <w:rFonts w:eastAsiaTheme="minorEastAsia"/>
+        </w:rPr>
+        <w:t xml:space="preserve">Defining </w:t>
+      </w:r>
+      <m:oMath>
+        <m:r>
+          <w:rPr>
+            <w:rFonts w:ascii="Cambria Math" w:eastAsiaTheme="minorEastAsia" w:hAnsi="Cambria Math"/>
+          </w:rPr>
+          <m:t>α</m:t>
+        </m:r>
+        <m:d>
+          <m:dPr>
+            <m:ctrlPr>
+              <w:rPr>
+                <w:rFonts w:ascii="Cambria Math" w:eastAsiaTheme="minorEastAsia" w:hAnsi="Cambria Math"/>
+                <w:i/>
+              </w:rPr>
+            </m:ctrlPr>
+          </m:dPr>
+          <m:e>
+            <m:r>
+              <w:rPr>
+                <w:rFonts w:ascii="Cambria Math" w:eastAsiaTheme="minorEastAsia" w:hAnsi="Cambria Math"/>
+              </w:rPr>
+              <m:t>F</m:t>
+            </m:r>
+          </m:e>
+        </m:d>
+        <m:r>
+          <w:rPr>
+            <w:rFonts w:ascii="Cambria Math" w:eastAsiaTheme="minorEastAsia" w:hAnsi="Cambria Math"/>
+          </w:rPr>
+          <m:t>=</m:t>
+        </m:r>
+        <m:f>
+          <m:fPr>
+            <m:ctrlPr>
+              <w:rPr>
+                <w:rFonts w:ascii="Cambria Math" w:hAnsi="Cambria Math"/>
+                <w:i/>
+              </w:rPr>
+            </m:ctrlPr>
+          </m:fPr>
+          <m:num>
+            <m:sSub>
+              <m:sSubPr>
+                <m:ctrlPr>
+                  <w:rPr>
+                    <w:rFonts w:ascii="Cambria Math" w:hAnsi="Cambria Math"/>
+                    <w:i/>
+                    <w:iCs/>
+                    <w:lang w:val="pt-BR"/>
+                  </w:rPr>
+                </m:ctrlPr>
+              </m:sSubPr>
+              <m:e>
+                <m:r>
+                  <w:rPr>
+                    <w:rFonts w:ascii="Cambria Math" w:hAnsi="Cambria Math"/>
+                    <w:lang w:val="pt-BR"/>
+                  </w:rPr>
+                  <m:t>k</m:t>
+                </m:r>
+              </m:e>
+              <m:sub>
+                <m:r>
+                  <w:rPr>
+                    <w:rFonts w:ascii="Cambria Math" w:hAnsi="Cambria Math"/>
+                    <w:lang w:val="pt-BR"/>
+                  </w:rPr>
+                  <m:t>0</m:t>
+                </m:r>
+              </m:sub>
+            </m:sSub>
+            <m:sSup>
+              <m:sSupPr>
+                <m:ctrlPr>
+                  <w:rPr>
+                    <w:rFonts w:ascii="Cambria Math" w:hAnsi="Cambria Math"/>
+                    <w:i/>
+                    <w:iCs/>
+                  </w:rPr>
+                </m:ctrlPr>
+              </m:sSupPr>
+              <m:e>
+                <m:r>
+                  <w:rPr>
+                    <w:rFonts w:ascii="Cambria Math" w:hAnsi="Cambria Math"/>
+                    <w:lang w:val="pt-BR"/>
+                  </w:rPr>
+                  <m:t>e</m:t>
+                </m:r>
+              </m:e>
+              <m:sup>
+                <m:r>
+                  <w:rPr>
+                    <w:rFonts w:ascii="Cambria Math" w:hAnsi="Cambria Math"/>
+                    <w:lang w:val="pt-BR"/>
+                  </w:rPr>
+                  <m:t>-βF</m:t>
+                </m:r>
+                <m:sSup>
+                  <m:sSupPr>
+                    <m:ctrlPr>
+                      <w:rPr>
+                        <w:rFonts w:ascii="Cambria Math" w:hAnsi="Cambria Math"/>
+                        <w:i/>
+                        <w:iCs/>
+                      </w:rPr>
+                    </m:ctrlPr>
+                  </m:sSupPr>
+                  <m:e>
+                    <m:r>
+                      <w:rPr>
+                        <w:rFonts w:ascii="Cambria Math" w:hAnsi="Cambria Math"/>
+                        <w:lang w:val="pt-BR"/>
+                      </w:rPr>
+                      <m:t>x</m:t>
+                    </m:r>
+                  </m:e>
+                  <m:sup>
+                    <m:r>
+                      <m:rPr>
+                        <m:sty m:val="p"/>
+                      </m:rPr>
+                      <w:rPr>
+                        <w:rFonts w:ascii="Cambria Math" w:hAnsi="Cambria Math"/>
+                        <w:lang w:val="pt-BR"/>
+                      </w:rPr>
+                      <m:t>‡</m:t>
+                    </m:r>
+                  </m:sup>
+                </m:sSup>
+              </m:sup>
+            </m:sSup>
+          </m:num>
+          <m:den>
+            <m:acc>
+              <m:accPr>
+                <m:chr m:val="̇"/>
+                <m:ctrlPr>
+                  <w:rPr>
+                    <w:rFonts w:ascii="Cambria Math" w:eastAsiaTheme="minorEastAsia" w:hAnsi="Cambria Math"/>
+                    <w:i/>
+                    <w:iCs/>
+                  </w:rPr>
+                </m:ctrlPr>
+              </m:accPr>
+              <m:e>
+                <m:d>
+                  <m:dPr>
+                    <m:begChr m:val="|"/>
+                    <m:endChr m:val="|"/>
+                    <m:ctrlPr>
+                      <w:rPr>
+                        <w:rFonts w:ascii="Cambria Math" w:eastAsiaTheme="minorEastAsia" w:hAnsi="Cambria Math"/>
+                        <w:i/>
+                        <w:iCs/>
+                      </w:rPr>
+                    </m:ctrlPr>
+                  </m:dPr>
+                  <m:e>
+                    <m:acc>
+                      <m:accPr>
+                        <m:chr m:val="̇"/>
+                        <m:ctrlPr>
+                          <w:rPr>
+                            <w:rFonts w:ascii="Cambria Math" w:eastAsiaTheme="minorEastAsia" w:hAnsi="Cambria Math"/>
+                            <w:i/>
+                            <w:iCs/>
+                          </w:rPr>
+                        </m:ctrlPr>
+                      </m:accPr>
+                      <m:e>
+                        <m:r>
+                          <w:rPr>
+                            <w:rFonts w:ascii="Cambria Math" w:eastAsiaTheme="minorEastAsia" w:hAnsi="Cambria Math"/>
+                          </w:rPr>
+                          <m:t>F</m:t>
+                        </m:r>
+                      </m:e>
+                    </m:acc>
+                  </m:e>
+                </m:d>
+              </m:e>
+            </m:acc>
+          </m:den>
+        </m:f>
+      </m:oMath>
+      <w:r>
+        <w:rPr>
+          <w:rFonts w:eastAsiaTheme="minorEastAsia"/>
+        </w:rPr>
+        <w:t xml:space="preserve"> this can be written</w:t>
+      </w:r>
+    </w:p>
+    <w:p>
+      <w:pPr>
+        <w:rPr>
+          <w:rFonts w:eastAsiaTheme="minorEastAsia"/>
+        </w:rPr>
+      </w:pPr>
+      <m:oMathPara>
+        <m:oMath>
+          <m:sSub>
+            <m:sSubPr>
+              <m:ctrlPr>
+                <w:rPr>
+                  <w:rFonts w:ascii="Cambria Math" w:eastAsiaTheme="minorEastAsia" w:hAnsi="Cambria Math"/>
+                  <w:i/>
+                </w:rPr>
+              </m:ctrlPr>
+            </m:sSubPr>
+            <m:e>
+              <m:r>
+                <w:rPr>
+                  <w:rFonts w:ascii="Cambria Math" w:eastAsiaTheme="minorEastAsia" w:hAnsi="Cambria Math"/>
+                </w:rPr>
+                <m:t>p</m:t>
+              </m:r>
+            </m:e>
+            <m:sub>
+              <m:r>
+                <w:rPr>
+                  <w:rFonts w:ascii="Cambria Math" w:eastAsiaTheme="minorEastAsia" w:hAnsi="Cambria Math"/>
+                </w:rPr>
+                <m:t>R</m:t>
+              </m:r>
+            </m:sub>
+          </m:sSub>
+          <m:d>
+            <m:dPr>
+              <m:ctrlPr>
+                <w:rPr>
+                  <w:rFonts w:ascii="Cambria Math" w:eastAsiaTheme="minorEastAsia" w:hAnsi="Cambria Math"/>
+                  <w:i/>
+                </w:rPr>
+              </m:ctrlPr>
+            </m:dPr>
+            <m:e>
+              <m:r>
+                <w:rPr>
+                  <w:rFonts w:ascii="Cambria Math" w:eastAsiaTheme="minorEastAsia" w:hAnsi="Cambria Math"/>
+                </w:rPr>
+                <m:t>F</m:t>
+              </m:r>
+            </m:e>
+          </m:d>
+          <m:r>
+            <w:rPr>
+              <w:rFonts w:ascii="Cambria Math" w:eastAsiaTheme="minorEastAsia" w:hAnsi="Cambria Math"/>
+            </w:rPr>
+            <m:t>=</m:t>
+          </m:r>
+          <m:r>
+            <w:rPr>
+              <w:rFonts w:ascii="Cambria Math" w:eastAsiaTheme="minorEastAsia" w:hAnsi="Cambria Math"/>
+            </w:rPr>
+            <m:t>α</m:t>
+          </m:r>
+          <m:d>
+            <m:dPr>
+              <m:ctrlPr>
+                <w:rPr>
+                  <w:rFonts w:ascii="Cambria Math" w:eastAsiaTheme="minorEastAsia" w:hAnsi="Cambria Math"/>
+                  <w:i/>
+                </w:rPr>
+              </m:ctrlPr>
+            </m:dPr>
+            <m:e>
+              <m:r>
+                <w:rPr>
+                  <w:rFonts w:ascii="Cambria Math" w:eastAsiaTheme="minorEastAsia" w:hAnsi="Cambria Math"/>
+                </w:rPr>
+                <m:t>F</m:t>
+              </m:r>
+            </m:e>
+          </m:d>
+          <m:func>
+            <m:funcPr>
+              <m:ctrlPr>
+                <w:rPr>
+                  <w:rFonts w:ascii="Cambria Math" w:eastAsiaTheme="minorEastAsia" w:hAnsi="Cambria Math"/>
+                  <w:i/>
+                </w:rPr>
+              </m:ctrlPr>
+            </m:funcPr>
+            <m:fName>
+              <m:r>
+                <m:rPr>
+                  <m:sty m:val="p"/>
+                </m:rPr>
+                <w:rPr>
+                  <w:rFonts w:ascii="Cambria Math" w:eastAsiaTheme="minorEastAsia" w:hAnsi="Cambria Math"/>
+                </w:rPr>
+                <m:t>exp</m:t>
+              </m:r>
+            </m:fName>
+            <m:e>
+              <m:d>
+                <m:dPr>
+                  <m:ctrlPr>
+                    <w:rPr>
+                      <w:rFonts w:ascii="Cambria Math" w:eastAsiaTheme="minorEastAsia" w:hAnsi="Cambria Math"/>
+                      <w:i/>
+                    </w:rPr>
+                  </m:ctrlPr>
+                </m:dPr>
+                <m:e>
+                  <m:f>
+                    <m:fPr>
+                      <m:ctrlPr>
+                        <w:rPr>
+                          <w:rFonts w:ascii="Cambria Math" w:hAnsi="Cambria Math"/>
+                          <w:i/>
+                        </w:rPr>
+                      </m:ctrlPr>
+                    </m:fPr>
+                    <m:num>
+                      <m:r>
+                        <w:rPr>
+                          <w:rFonts w:ascii="Cambria Math" w:eastAsiaTheme="minorEastAsia" w:hAnsi="Cambria Math"/>
+                        </w:rPr>
+                        <m:t>-</m:t>
+                      </m:r>
+                      <m:r>
+                        <w:rPr>
+                          <w:rFonts w:ascii="Cambria Math" w:eastAsiaTheme="minorEastAsia" w:hAnsi="Cambria Math"/>
+                        </w:rPr>
+                        <m:t>α</m:t>
+                      </m:r>
+                      <m:d>
+                        <m:dPr>
+                          <m:ctrlPr>
+                            <w:rPr>
+                              <w:rFonts w:ascii="Cambria Math" w:eastAsiaTheme="minorEastAsia" w:hAnsi="Cambria Math"/>
+                              <w:i/>
+                            </w:rPr>
+                          </m:ctrlPr>
+                        </m:dPr>
+                        <m:e>
+                          <m:r>
+                            <w:rPr>
+                              <w:rFonts w:ascii="Cambria Math" w:eastAsiaTheme="minorEastAsia" w:hAnsi="Cambria Math"/>
+                            </w:rPr>
+                            <m:t>F</m:t>
+                          </m:r>
+                        </m:e>
+                      </m:d>
+                    </m:num>
+                    <m:den>
+                      <m:r>
+                        <w:rPr>
+                          <w:rFonts w:ascii="Cambria Math" w:hAnsi="Cambria Math"/>
+                          <w:lang w:val="pt-BR"/>
+                        </w:rPr>
+                        <m:t>β</m:t>
+                      </m:r>
+                      <m:sSup>
+                        <m:sSupPr>
+                          <m:ctrlPr>
+                            <w:rPr>
+                              <w:rFonts w:ascii="Cambria Math" w:hAnsi="Cambria Math"/>
+                              <w:i/>
+                              <w:iCs/>
+                            </w:rPr>
+                          </m:ctrlPr>
+                        </m:sSupPr>
+                        <m:e>
+                          <m:r>
+                            <w:rPr>
+                              <w:rFonts w:ascii="Cambria Math" w:hAnsi="Cambria Math"/>
+                              <w:lang w:val="pt-BR"/>
+                            </w:rPr>
+                            <m:t>x</m:t>
+                          </m:r>
+                        </m:e>
+                        <m:sup>
+                          <m:r>
+                            <m:rPr>
+                              <m:sty m:val="p"/>
+                            </m:rPr>
+                            <w:rPr>
+                              <w:rFonts w:ascii="Cambria Math" w:hAnsi="Cambria Math"/>
+                              <w:lang w:val="pt-BR"/>
+                            </w:rPr>
+                            <m:t>‡</m:t>
+                          </m:r>
+                        </m:sup>
+                      </m:sSup>
+                    </m:den>
+                  </m:f>
+                </m:e>
+              </m:d>
+            </m:e>
+          </m:func>
+        </m:oMath>
+      </m:oMathPara>
+    </w:p>
+    <w:p>
+      <w:pPr>
+        <w:rPr>
+          <w:rFonts w:eastAsiaTheme="minorEastAsia"/>
+        </w:rPr>
+      </w:pPr>
+    </w:p>
+    <w:p>
+      <w:pPr>
+        <w:rPr>
+          <w:rFonts w:eastAsiaTheme="minorEastAsia"/>
+        </w:rPr>
+      </w:pPr>
+    </w:p>
+    <w:p>
+      <w:pPr>
+        <w:rPr>
+          <w:rFonts w:eastAsiaTheme="minorEastAsia"/>
+        </w:rPr>
+      </w:pPr>
+    </w:p>
+    <w:p>
+      <w:pPr>
+        <w:rPr>
+          <w:rFonts w:eastAsiaTheme="minorEastAsia"/>
+        </w:rPr>
+      </w:pPr>
+    </w:p>
+    <w:p>
+      <w:pPr>
+        <w:rPr>
+          <w:rFonts w:eastAsiaTheme="minorEastAsia"/>
+        </w:rPr>
+      </w:pPr>
+    </w:p>
+    <w:p>
+      <w:pPr>
+        <w:rPr>
+          <w:rFonts w:eastAsiaTheme="minorEastAsia"/>
+        </w:rPr>
+      </w:pPr>
+    </w:p>
+    <w:p>
+      <w:pPr>
+        <w:rPr>
+          <w:rFonts w:eastAsiaTheme="minorEastAsia"/>
+        </w:rPr>
+      </w:pPr>
+    </w:p>
+    <w:p>
+      <w:pPr>
+        <w:rPr>
+          <w:rFonts w:eastAsiaTheme="minorEastAsia"/>
+        </w:rPr>
+      </w:pPr>
+    </w:p>
+    <w:p/>
     <w:sectPr>
       <w:pgSz w:w="11906" w:h="16838"/>
       <w:pgMar w:top="1440" w:right="1440" w:bottom="1440" w:left="1440" w:header="708" w:footer="708" w:gutter="0"/>
@@ -3051,7 +7036,7 @@
 </file>
 
 <file path=word/styles.xml><?xml version="1.0" encoding="utf-8"?>
-<w:styles xmlns:mc="http://schemas.openxmlformats.org/markup-compatibility/2006" xmlns:r="http://schemas.openxmlformats.org/officeDocument/2006/relationships" xmlns:w="http://schemas.openxmlformats.org/wordprocessingml/2006/main" xmlns:w14="http://schemas.microsoft.com/office/word/2010/wordml" xmlns:w15="http://schemas.microsoft.com/office/word/2012/wordml" xmlns:w16cex="http://schemas.microsoft.com/office/word/2018/wordml/cex" xmlns:w16cid="http://schemas.microsoft.com/office/word/2016/wordml/cid" xmlns:w16="http://schemas.microsoft.com/office/word/2018/wordml" xmlns:w16du="http://schemas.microsoft.com/office/word/2023/wordml/word16du" xmlns:w16sdtdh="http://schemas.microsoft.com/office/word/2020/wordml/sdtdatahash" xmlns:w16se="http://schemas.microsoft.com/office/word/2015/wordml/symex" mc:Ignorable="w14 w15 w16se w16cid w16 w16cex w16sdtdh w16du">
+<w:styles xmlns:mc="http://schemas.openxmlformats.org/markup-compatibility/2006" xmlns:r="http://schemas.openxmlformats.org/officeDocument/2006/relationships" xmlns:w="http://schemas.openxmlformats.org/wordprocessingml/2006/main" xmlns:w14="http://schemas.microsoft.com/office/word/2010/wordml" xmlns:w15="http://schemas.microsoft.com/office/word/2012/wordml" xmlns:w16cex="http://schemas.microsoft.com/office/word/2018/wordml/cex" xmlns:w16cid="http://schemas.microsoft.com/office/word/2016/wordml/cid" xmlns:w16="http://schemas.microsoft.com/office/word/2018/wordml" xmlns:w16du="http://schemas.microsoft.com/office/word/2023/wordml/word16du" xmlns:w16sdtdh="http://schemas.microsoft.com/office/word/2020/wordml/sdtdatahash" xmlns:w16sdtfl="http://schemas.microsoft.com/office/word/2024/wordml/sdtformatlock" xmlns:w16se="http://schemas.microsoft.com/office/word/2015/wordml/symex" mc:Ignorable="w14 w15 w16se w16cid w16 w16cex w16sdtdh w16sdtfl w16du">
   <w:docDefaults>
     <w:rPrDefault>
       <w:rPr>
@@ -3478,7 +7463,6 @@
     <w:next w:val="Normal"/>
     <w:link w:val="Heading2Char"/>
     <w:uiPriority w:val="9"/>
-    <w:semiHidden/>
     <w:unhideWhenUsed/>
     <w:qFormat/>
     <w:rsid w:val="0063104B"/>
@@ -3695,7 +7679,6 @@
     <w:basedOn w:val="DefaultParagraphFont"/>
     <w:link w:val="Heading2"/>
     <w:uiPriority w:val="9"/>
-    <w:semiHidden/>
     <w:rsid w:val="0063104B"/>
     <w:rPr>
       <w:rFonts w:asciiTheme="majorHAnsi" w:eastAsiaTheme="majorEastAsia" w:hAnsiTheme="majorHAnsi" w:cstheme="majorBidi"/>

</xml_diff>